<commit_message>
Primera versió apartat patrons de disseny
Explico cadascuna de les relacions del disseny E-R i com les hem representat en la nostra base de dades (encastant/referenciant).
</commit_message>
<xml_diff>
--- a/Informe Projecte MongoDB.docx
+++ b/Informe Projecte MongoDB.docx
@@ -514,16 +514,148 @@
     <w:p>
       <w:pPr>
         <w:spacing w:after="200" w:lineRule="auto"/>
-        <w:ind w:left="0" w:firstLine="0"/>
-        <w:jc w:val="center"/>
-        <w:rPr>
-          <w:b w:val="1"/>
-        </w:rPr>
-      </w:pPr>
-      <w:r>
-        <w:rPr>
-          <w:rtl w:val="0"/>
-        </w:rPr>
+        <w:ind w:left="720" w:firstLine="720"/>
+        <w:rPr/>
+      </w:pPr>
+      <w:r>
+        <w:rPr>
+          <w:rtl w:val="0"/>
+        </w:rPr>
+        <w:t xml:space="preserve">Introducció</w:t>
+      </w:r>
+    </w:p>
+    <w:p>
+      <w:pPr>
+        <w:spacing w:after="200" w:lineRule="auto"/>
+        <w:ind w:left="1440" w:firstLine="0"/>
+        <w:rPr/>
+      </w:pPr>
+      <w:r>
+        <w:rPr>
+          <w:rtl w:val="0"/>
+        </w:rPr>
+        <w:t xml:space="preserve">Treball en equip</w:t>
+      </w:r>
+    </w:p>
+    <w:p>
+      <w:pPr>
+        <w:spacing w:after="200" w:lineRule="auto"/>
+        <w:ind w:left="1440" w:firstLine="0"/>
+        <w:rPr/>
+      </w:pPr>
+      <w:r>
+        <w:rPr>
+          <w:rtl w:val="0"/>
+        </w:rPr>
+        <w:t xml:space="preserve">Treball previ</w:t>
+      </w:r>
+    </w:p>
+    <w:p>
+      <w:pPr>
+        <w:numPr>
+          <w:ilvl w:val="0"/>
+          <w:numId w:val="8"/>
+        </w:numPr>
+        <w:spacing w:after="0" w:afterAutospacing="0" w:lineRule="auto"/>
+        <w:ind w:left="2160" w:hanging="360"/>
+        <w:rPr>
+          <w:sz w:val="20"/>
+          <w:szCs w:val="20"/>
+          <w:u w:val="none"/>
+        </w:rPr>
+      </w:pPr>
+      <w:r>
+        <w:rPr>
+          <w:sz w:val="20"/>
+          <w:szCs w:val="20"/>
+          <w:rtl w:val="0"/>
+        </w:rPr>
+        <w:t xml:space="preserve">Requisits</w:t>
+      </w:r>
+    </w:p>
+    <w:p>
+      <w:pPr>
+        <w:numPr>
+          <w:ilvl w:val="0"/>
+          <w:numId w:val="8"/>
+        </w:numPr>
+        <w:spacing w:after="0" w:afterAutospacing="0" w:lineRule="auto"/>
+        <w:ind w:left="2160" w:hanging="360"/>
+        <w:rPr>
+          <w:sz w:val="20"/>
+          <w:szCs w:val="20"/>
+          <w:u w:val="none"/>
+        </w:rPr>
+      </w:pPr>
+      <w:r>
+        <w:rPr>
+          <w:sz w:val="20"/>
+          <w:szCs w:val="20"/>
+          <w:rtl w:val="0"/>
+        </w:rPr>
+        <w:t xml:space="preserve">Model Entitat-Relació</w:t>
+      </w:r>
+    </w:p>
+    <w:p>
+      <w:pPr>
+        <w:numPr>
+          <w:ilvl w:val="0"/>
+          <w:numId w:val="8"/>
+        </w:numPr>
+        <w:spacing w:after="200" w:lineRule="auto"/>
+        <w:ind w:left="2160" w:hanging="360"/>
+        <w:rPr>
+          <w:sz w:val="20"/>
+          <w:szCs w:val="20"/>
+          <w:u w:val="none"/>
+        </w:rPr>
+      </w:pPr>
+      <w:r>
+        <w:rPr>
+          <w:sz w:val="20"/>
+          <w:szCs w:val="20"/>
+          <w:rtl w:val="0"/>
+        </w:rPr>
+        <w:t xml:space="preserve">Creació repositori Github</w:t>
+      </w:r>
+    </w:p>
+    <w:p>
+      <w:pPr>
+        <w:spacing w:after="200" w:lineRule="auto"/>
+        <w:ind w:left="720" w:firstLine="720"/>
+        <w:rPr/>
+      </w:pPr>
+      <w:r>
+        <w:rPr>
+          <w:rtl w:val="0"/>
+        </w:rPr>
+        <w:t xml:space="preserve">Patrons de disseny</w:t>
+      </w:r>
+    </w:p>
+    <w:p>
+      <w:pPr>
+        <w:spacing w:after="200" w:lineRule="auto"/>
+        <w:ind w:left="720" w:firstLine="720"/>
+        <w:rPr/>
+      </w:pPr>
+      <w:r>
+        <w:rPr>
+          <w:rtl w:val="0"/>
+        </w:rPr>
+        <w:t xml:space="preserve">Script de Python</w:t>
+      </w:r>
+    </w:p>
+    <w:p>
+      <w:pPr>
+        <w:spacing w:after="200" w:lineRule="auto"/>
+        <w:ind w:left="720" w:firstLine="720"/>
+        <w:rPr/>
+      </w:pPr>
+      <w:r>
+        <w:rPr>
+          <w:rtl w:val="0"/>
+        </w:rPr>
+        <w:t xml:space="preserve">Consultes</w:t>
       </w:r>
     </w:p>
     <w:p>
@@ -1221,225 +1353,6 @@
     <w:p>
       <w:pPr>
         <w:spacing w:after="200" w:lineRule="auto"/>
-        <w:jc w:val="both"/>
-        <w:rPr/>
-      </w:pPr>
-      <w:r>
-        <w:rPr/>
-        <w:drawing>
-          <wp:inline distB="114300" distT="114300" distL="114300" distR="114300">
-            <wp:extent cx="6120000" cy="4902200"/>
-            <wp:effectExtent b="0" l="0" r="0" t="0"/>
-            <wp:docPr id="2" name="image2.png"/>
-            <a:graphic>
-              <a:graphicData uri="http://schemas.openxmlformats.org/drawingml/2006/picture">
-                <pic:pic>
-                  <pic:nvPicPr>
-                    <pic:cNvPr id="0" name="image2.png"/>
-                    <pic:cNvPicPr preferRelativeResize="0"/>
-                  </pic:nvPicPr>
-                  <pic:blipFill>
-                    <a:blip r:embed="rId6"/>
-                    <a:srcRect b="0" l="0" r="0" t="0"/>
-                    <a:stretch>
-                      <a:fillRect/>
-                    </a:stretch>
-                  </pic:blipFill>
-                  <pic:spPr>
-                    <a:xfrm>
-                      <a:off x="0" y="0"/>
-                      <a:ext cx="6120000" cy="4902200"/>
-                    </a:xfrm>
-                    <a:prstGeom prst="rect"/>
-                    <a:ln/>
-                  </pic:spPr>
-                </pic:pic>
-              </a:graphicData>
-            </a:graphic>
-          </wp:inline>
-        </w:drawing>
-      </w:r>
-      <w:r>
-        <w:rPr>
-          <w:rtl w:val="0"/>
-        </w:rPr>
-      </w:r>
-    </w:p>
-    <w:p>
-      <w:pPr>
-        <w:numPr>
-          <w:ilvl w:val="0"/>
-          <w:numId w:val="4"/>
-        </w:numPr>
-        <w:spacing w:after="200" w:lineRule="auto"/>
-        <w:ind w:left="720" w:hanging="360"/>
-        <w:jc w:val="both"/>
-        <w:rPr>
-          <w:u w:val="none"/>
-        </w:rPr>
-      </w:pPr>
-      <w:r>
-        <w:rPr>
-          <w:rtl w:val="0"/>
-        </w:rPr>
-        <w:t xml:space="preserve">Creació repositori github</w:t>
-      </w:r>
-    </w:p>
-    <w:p>
-      <w:pPr>
-        <w:spacing w:after="200" w:lineRule="auto"/>
-        <w:ind w:left="0" w:firstLine="0"/>
-        <w:jc w:val="both"/>
-        <w:rPr/>
-      </w:pPr>
-      <w:r>
-        <w:rPr>
-          <w:rtl w:val="0"/>
-        </w:rPr>
-        <w:t xml:space="preserve">Per concloure aquest apartat de treball previ, crearem un repositori a github per tal d’anar actualitzant l’estat del projecte. En aquest repositori, realitzarem els commits de les diferents tasques que se’ns proposen: script de python (main.py), consultes (Consultes_Mongo DB.docx) i informe(Informe Projecte Mongo.docx).</w:t>
-      </w:r>
-      <w:r>
-        <w:drawing>
-          <wp:anchor allowOverlap="1" behindDoc="0" distB="114300" distT="114300" distL="114300" distR="114300" hidden="0" layoutInCell="1" locked="0" relativeHeight="0" simplePos="0">
-            <wp:simplePos x="0" y="0"/>
-            <wp:positionH relativeFrom="column">
-              <wp:posOffset>2524125</wp:posOffset>
-            </wp:positionH>
-            <wp:positionV relativeFrom="paragraph">
-              <wp:posOffset>695325</wp:posOffset>
-            </wp:positionV>
-            <wp:extent cx="743812" cy="418091"/>
-            <wp:effectExtent b="0" l="0" r="0" t="0"/>
-            <wp:wrapSquare wrapText="bothSides" distB="114300" distT="114300" distL="114300" distR="114300"/>
-            <wp:docPr id="3" name="image1.png"/>
-            <a:graphic>
-              <a:graphicData uri="http://schemas.openxmlformats.org/drawingml/2006/picture">
-                <pic:pic>
-                  <pic:nvPicPr>
-                    <pic:cNvPr id="0" name="image1.png"/>
-                    <pic:cNvPicPr preferRelativeResize="0"/>
-                  </pic:nvPicPr>
-                  <pic:blipFill>
-                    <a:blip r:embed="rId7"/>
-                    <a:srcRect b="0" l="0" r="0" t="0"/>
-                    <a:stretch>
-                      <a:fillRect/>
-                    </a:stretch>
-                  </pic:blipFill>
-                  <pic:spPr>
-                    <a:xfrm>
-                      <a:off x="0" y="0"/>
-                      <a:ext cx="743812" cy="418091"/>
-                    </a:xfrm>
-                    <a:prstGeom prst="rect"/>
-                    <a:ln/>
-                  </pic:spPr>
-                </pic:pic>
-              </a:graphicData>
-            </a:graphic>
-          </wp:anchor>
-        </w:drawing>
-      </w:r>
-    </w:p>
-    <w:p>
-      <w:pPr>
-        <w:spacing w:after="200" w:lineRule="auto"/>
-        <w:ind w:left="0" w:firstLine="0"/>
-        <w:jc w:val="both"/>
-        <w:rPr/>
-      </w:pPr>
-      <w:hyperlink r:id="rId8">
-        <w:r>
-          <w:rPr>
-            <w:color w:val="1155cc"/>
-            <w:u w:val="single"/>
-            <w:rtl w:val="0"/>
-          </w:rPr>
-          <w:t xml:space="preserve">Link</w:t>
-        </w:r>
-      </w:hyperlink>
-      <w:r>
-        <w:rPr>
-          <w:rtl w:val="0"/>
-        </w:rPr>
-        <w:t xml:space="preserve"> per accedir al repositori github</w:t>
-      </w:r>
-    </w:p>
-    <w:p>
-      <w:pPr>
-        <w:spacing w:after="200" w:lineRule="auto"/>
-        <w:ind w:left="0" w:firstLine="0"/>
-        <w:jc w:val="both"/>
-        <w:rPr/>
-      </w:pPr>
-      <w:r>
-        <w:rPr>
-          <w:rtl w:val="0"/>
-        </w:rPr>
-      </w:r>
-    </w:p>
-    <w:p>
-      <w:pPr>
-        <w:spacing w:after="200" w:lineRule="auto"/>
-        <w:ind w:left="0" w:firstLine="0"/>
-        <w:jc w:val="both"/>
-        <w:rPr>
-          <w:b w:val="1"/>
-          <w:sz w:val="28"/>
-          <w:szCs w:val="28"/>
-        </w:rPr>
-      </w:pPr>
-      <w:r>
-        <w:br w:type="page"/>
-      </w:r>
-      <w:r>
-        <w:rPr>
-          <w:rtl w:val="0"/>
-        </w:rPr>
-      </w:r>
-    </w:p>
-    <w:p>
-      <w:pPr>
-        <w:spacing w:after="200" w:lineRule="auto"/>
-        <w:ind w:left="0" w:firstLine="0"/>
-        <w:jc w:val="both"/>
-        <w:rPr>
-          <w:b w:val="1"/>
-        </w:rPr>
-      </w:pPr>
-      <w:r>
-        <w:rPr>
-          <w:b w:val="1"/>
-          <w:sz w:val="28"/>
-          <w:szCs w:val="28"/>
-          <w:rtl w:val="0"/>
-        </w:rPr>
-        <w:t xml:space="preserve">Patrons de disseny</w:t>
-      </w:r>
-      <w:r>
-        <w:rPr>
-          <w:rtl w:val="0"/>
-        </w:rPr>
-      </w:r>
-    </w:p>
-    <w:p>
-      <w:pPr>
-        <w:spacing w:after="200" w:lineRule="auto"/>
-        <w:ind w:left="0" w:firstLine="0"/>
-        <w:jc w:val="both"/>
-        <w:rPr/>
-      </w:pPr>
-      <w:r>
-        <w:rPr>
-          <w:rtl w:val="0"/>
-        </w:rPr>
-        <w:t xml:space="preserve">El diagrama d’entitat-relació que se’ns facilita per al nostre projecte és el següent:</w:t>
-      </w:r>
-    </w:p>
-    <w:p>
-      <w:pPr>
-        <w:spacing w:after="200" w:lineRule="auto"/>
-        <w:ind w:left="0" w:firstLine="0"/>
         <w:jc w:val="both"/>
         <w:rPr/>
       </w:pPr>
@@ -1486,6 +1399,225 @@
     </w:p>
     <w:p>
       <w:pPr>
+        <w:numPr>
+          <w:ilvl w:val="0"/>
+          <w:numId w:val="4"/>
+        </w:numPr>
+        <w:spacing w:after="200" w:lineRule="auto"/>
+        <w:ind w:left="720" w:hanging="360"/>
+        <w:jc w:val="both"/>
+        <w:rPr>
+          <w:u w:val="none"/>
+        </w:rPr>
+      </w:pPr>
+      <w:r>
+        <w:rPr>
+          <w:rtl w:val="0"/>
+        </w:rPr>
+        <w:t xml:space="preserve">Creació repositori github</w:t>
+      </w:r>
+    </w:p>
+    <w:p>
+      <w:pPr>
+        <w:spacing w:after="200" w:lineRule="auto"/>
+        <w:ind w:left="0" w:firstLine="0"/>
+        <w:jc w:val="both"/>
+        <w:rPr/>
+      </w:pPr>
+      <w:r>
+        <w:rPr>
+          <w:rtl w:val="0"/>
+        </w:rPr>
+        <w:t xml:space="preserve">Per concloure aquest apartat de treball previ, crearem un repositori a github per tal d’anar actualitzant l’estat del projecte. En aquest repositori, realitzarem els commits de les diferents tasques que se’ns proposen: script de python (main.py), consultes (Consultes_Mongo DB.docx) i informe(Informe Projecte Mongo.docx).</w:t>
+      </w:r>
+      <w:r>
+        <w:drawing>
+          <wp:anchor allowOverlap="1" behindDoc="0" distB="114300" distT="114300" distL="114300" distR="114300" hidden="0" layoutInCell="1" locked="0" relativeHeight="0" simplePos="0">
+            <wp:simplePos x="0" y="0"/>
+            <wp:positionH relativeFrom="column">
+              <wp:posOffset>2524125</wp:posOffset>
+            </wp:positionH>
+            <wp:positionV relativeFrom="paragraph">
+              <wp:posOffset>695325</wp:posOffset>
+            </wp:positionV>
+            <wp:extent cx="743812" cy="418091"/>
+            <wp:effectExtent b="0" l="0" r="0" t="0"/>
+            <wp:wrapSquare wrapText="bothSides" distB="114300" distT="114300" distL="114300" distR="114300"/>
+            <wp:docPr id="2" name="image1.png"/>
+            <a:graphic>
+              <a:graphicData uri="http://schemas.openxmlformats.org/drawingml/2006/picture">
+                <pic:pic>
+                  <pic:nvPicPr>
+                    <pic:cNvPr id="0" name="image1.png"/>
+                    <pic:cNvPicPr preferRelativeResize="0"/>
+                  </pic:nvPicPr>
+                  <pic:blipFill>
+                    <a:blip r:embed="rId7"/>
+                    <a:srcRect b="0" l="0" r="0" t="0"/>
+                    <a:stretch>
+                      <a:fillRect/>
+                    </a:stretch>
+                  </pic:blipFill>
+                  <pic:spPr>
+                    <a:xfrm>
+                      <a:off x="0" y="0"/>
+                      <a:ext cx="743812" cy="418091"/>
+                    </a:xfrm>
+                    <a:prstGeom prst="rect"/>
+                    <a:ln/>
+                  </pic:spPr>
+                </pic:pic>
+              </a:graphicData>
+            </a:graphic>
+          </wp:anchor>
+        </w:drawing>
+      </w:r>
+    </w:p>
+    <w:p>
+      <w:pPr>
+        <w:spacing w:after="200" w:lineRule="auto"/>
+        <w:ind w:left="0" w:firstLine="0"/>
+        <w:jc w:val="both"/>
+        <w:rPr/>
+      </w:pPr>
+      <w:hyperlink r:id="rId8">
+        <w:r>
+          <w:rPr>
+            <w:color w:val="1155cc"/>
+            <w:u w:val="single"/>
+            <w:rtl w:val="0"/>
+          </w:rPr>
+          <w:t xml:space="preserve">Link</w:t>
+        </w:r>
+      </w:hyperlink>
+      <w:r>
+        <w:rPr>
+          <w:rtl w:val="0"/>
+        </w:rPr>
+        <w:t xml:space="preserve"> per accedir al repositori github</w:t>
+      </w:r>
+    </w:p>
+    <w:p>
+      <w:pPr>
+        <w:spacing w:after="200" w:lineRule="auto"/>
+        <w:ind w:left="0" w:firstLine="0"/>
+        <w:jc w:val="both"/>
+        <w:rPr/>
+      </w:pPr>
+      <w:r>
+        <w:rPr>
+          <w:rtl w:val="0"/>
+        </w:rPr>
+      </w:r>
+    </w:p>
+    <w:p>
+      <w:pPr>
+        <w:spacing w:after="200" w:lineRule="auto"/>
+        <w:ind w:left="0" w:firstLine="0"/>
+        <w:jc w:val="both"/>
+        <w:rPr>
+          <w:b w:val="1"/>
+          <w:sz w:val="28"/>
+          <w:szCs w:val="28"/>
+        </w:rPr>
+      </w:pPr>
+      <w:r>
+        <w:br w:type="page"/>
+      </w:r>
+      <w:r>
+        <w:rPr>
+          <w:rtl w:val="0"/>
+        </w:rPr>
+      </w:r>
+    </w:p>
+    <w:p>
+      <w:pPr>
+        <w:spacing w:after="200" w:lineRule="auto"/>
+        <w:ind w:left="0" w:firstLine="0"/>
+        <w:jc w:val="both"/>
+        <w:rPr>
+          <w:b w:val="1"/>
+        </w:rPr>
+      </w:pPr>
+      <w:r>
+        <w:rPr>
+          <w:b w:val="1"/>
+          <w:sz w:val="28"/>
+          <w:szCs w:val="28"/>
+          <w:rtl w:val="0"/>
+        </w:rPr>
+        <w:t xml:space="preserve">Patrons de disseny</w:t>
+      </w:r>
+      <w:r>
+        <w:rPr>
+          <w:rtl w:val="0"/>
+        </w:rPr>
+      </w:r>
+    </w:p>
+    <w:p>
+      <w:pPr>
+        <w:spacing w:after="200" w:lineRule="auto"/>
+        <w:ind w:left="0" w:firstLine="0"/>
+        <w:jc w:val="both"/>
+        <w:rPr/>
+      </w:pPr>
+      <w:r>
+        <w:rPr>
+          <w:rtl w:val="0"/>
+        </w:rPr>
+        <w:t xml:space="preserve">El diagrama d’entitat-relació que se’ns facilita per al nostre projecte és el següent:</w:t>
+      </w:r>
+    </w:p>
+    <w:p>
+      <w:pPr>
+        <w:spacing w:after="200" w:lineRule="auto"/>
+        <w:ind w:left="0" w:firstLine="0"/>
+        <w:jc w:val="both"/>
+        <w:rPr/>
+      </w:pPr>
+      <w:r>
+        <w:rPr/>
+        <w:drawing>
+          <wp:inline distB="114300" distT="114300" distL="114300" distR="114300">
+            <wp:extent cx="6120000" cy="4902200"/>
+            <wp:effectExtent b="0" l="0" r="0" t="0"/>
+            <wp:docPr id="3" name="image2.png"/>
+            <a:graphic>
+              <a:graphicData uri="http://schemas.openxmlformats.org/drawingml/2006/picture">
+                <pic:pic>
+                  <pic:nvPicPr>
+                    <pic:cNvPr id="0" name="image2.png"/>
+                    <pic:cNvPicPr preferRelativeResize="0"/>
+                  </pic:nvPicPr>
+                  <pic:blipFill>
+                    <a:blip r:embed="rId6"/>
+                    <a:srcRect b="0" l="0" r="0" t="0"/>
+                    <a:stretch>
+                      <a:fillRect/>
+                    </a:stretch>
+                  </pic:blipFill>
+                  <pic:spPr>
+                    <a:xfrm>
+                      <a:off x="0" y="0"/>
+                      <a:ext cx="6120000" cy="4902200"/>
+                    </a:xfrm>
+                    <a:prstGeom prst="rect"/>
+                    <a:ln/>
+                  </pic:spPr>
+                </pic:pic>
+              </a:graphicData>
+            </a:graphic>
+          </wp:inline>
+        </w:drawing>
+      </w:r>
+      <w:r>
+        <w:rPr>
+          <w:rtl w:val="0"/>
+        </w:rPr>
+      </w:r>
+    </w:p>
+    <w:p>
+      <w:pPr>
         <w:spacing w:after="200" w:lineRule="auto"/>
         <w:ind w:left="0" w:firstLine="0"/>
         <w:jc w:val="both"/>
@@ -1719,7 +1851,55 @@
         <w:rPr>
           <w:rtl w:val="0"/>
         </w:rPr>
-        <w:t xml:space="preserve">Veiem que cada artista pot estar relacionat amb una publicació a través de dos tipus de relació diferents: per una banda, de guió, i per l’altra, de dibuix. Per a representar-les, hem decidit també utilitzar referències</w:t>
+        <w:t xml:space="preserve">Veiem que cada artista pot estar relacionat amb una publicació a través de dos tipus de relació diferents: per una banda, de guió, i per l’altra, de dibuix. Per a representar-les, hem decidit també utilitzar referències dins dels documents de la publicació indicant els artistes que hi han treballat. Com que hi poden haver diversos guionistes i diversos dibuixants, els camps “guonistes” i “dibuixants” són llistes amb els noms dels artistes que hi han participat</w:t>
+      </w:r>
+    </w:p>
+    <w:p>
+      <w:pPr>
+        <w:numPr>
+          <w:ilvl w:val="0"/>
+          <w:numId w:val="7"/>
+        </w:numPr>
+        <w:spacing w:after="200" w:lineRule="auto"/>
+        <w:ind w:left="720" w:hanging="360"/>
+        <w:jc w:val="both"/>
+        <w:rPr>
+          <w:u w:val="none"/>
+        </w:rPr>
+      </w:pPr>
+      <w:r>
+        <w:rPr>
+          <w:rtl w:val="0"/>
+        </w:rPr>
+        <w:t xml:space="preserve">Relació publicacions - personatges</w:t>
+      </w:r>
+    </w:p>
+    <w:p>
+      <w:pPr>
+        <w:spacing w:after="200" w:lineRule="auto"/>
+        <w:ind w:left="720" w:firstLine="0"/>
+        <w:jc w:val="both"/>
+        <w:rPr/>
+      </w:pPr>
+      <w:r>
+        <w:rPr>
+          <w:rtl w:val="0"/>
+        </w:rPr>
+        <w:t xml:space="preserve">Fixem-nos que l’entitat “personatge” tan sols té dos atributs: el nom i el tipus. A més, el tipus d’un mateix personatge pot canviar en funció de la publicació on apareix, ja que en diferents llibres pot prendre rols diferents.</w:t>
+      </w:r>
+    </w:p>
+    <w:p>
+      <w:pPr>
+        <w:spacing w:after="200" w:lineRule="auto"/>
+        <w:ind w:left="720" w:firstLine="0"/>
+        <w:jc w:val="both"/>
+        <w:rPr/>
+      </w:pPr>
+      <w:r>
+        <w:rPr>
+          <w:rtl w:val="0"/>
+        </w:rPr>
+        <w:t xml:space="preserve">Per aquests motius, hem decidit que la millor opció era encastar els personatges dins de la publicació. Així doncs, els documents de dins de la col·lecció "publicacions” consten d’un camp anomenat “personatges” que conté una llista de subdocuments. Cadascun d’aquests subdocuments té dos camps: en nom del personatge i el seu tipus.</w:t>
       </w:r>
     </w:p>
     <w:p>
@@ -2554,6 +2734,226 @@
       </w:rPr>
     </w:lvl>
   </w:abstractNum>
+  <w:abstractNum w:abstractNumId="7">
+    <w:lvl w:ilvl="0">
+      <w:start w:val="1"/>
+      <w:numFmt w:val="bullet"/>
+      <w:lvlText w:val="●"/>
+      <w:lvlJc w:val="left"/>
+      <w:pPr>
+        <w:ind w:left="720" w:hanging="360"/>
+      </w:pPr>
+      <w:rPr>
+        <w:u w:val="none"/>
+      </w:rPr>
+    </w:lvl>
+    <w:lvl w:ilvl="1">
+      <w:start w:val="1"/>
+      <w:numFmt w:val="bullet"/>
+      <w:lvlText w:val="○"/>
+      <w:lvlJc w:val="left"/>
+      <w:pPr>
+        <w:ind w:left="1440" w:hanging="360"/>
+      </w:pPr>
+      <w:rPr>
+        <w:u w:val="none"/>
+      </w:rPr>
+    </w:lvl>
+    <w:lvl w:ilvl="2">
+      <w:start w:val="1"/>
+      <w:numFmt w:val="bullet"/>
+      <w:lvlText w:val="■"/>
+      <w:lvlJc w:val="left"/>
+      <w:pPr>
+        <w:ind w:left="2160" w:hanging="360"/>
+      </w:pPr>
+      <w:rPr>
+        <w:u w:val="none"/>
+      </w:rPr>
+    </w:lvl>
+    <w:lvl w:ilvl="3">
+      <w:start w:val="1"/>
+      <w:numFmt w:val="bullet"/>
+      <w:lvlText w:val="●"/>
+      <w:lvlJc w:val="left"/>
+      <w:pPr>
+        <w:ind w:left="2880" w:hanging="360"/>
+      </w:pPr>
+      <w:rPr>
+        <w:u w:val="none"/>
+      </w:rPr>
+    </w:lvl>
+    <w:lvl w:ilvl="4">
+      <w:start w:val="1"/>
+      <w:numFmt w:val="bullet"/>
+      <w:lvlText w:val="○"/>
+      <w:lvlJc w:val="left"/>
+      <w:pPr>
+        <w:ind w:left="3600" w:hanging="360"/>
+      </w:pPr>
+      <w:rPr>
+        <w:u w:val="none"/>
+      </w:rPr>
+    </w:lvl>
+    <w:lvl w:ilvl="5">
+      <w:start w:val="1"/>
+      <w:numFmt w:val="bullet"/>
+      <w:lvlText w:val="■"/>
+      <w:lvlJc w:val="left"/>
+      <w:pPr>
+        <w:ind w:left="4320" w:hanging="360"/>
+      </w:pPr>
+      <w:rPr>
+        <w:u w:val="none"/>
+      </w:rPr>
+    </w:lvl>
+    <w:lvl w:ilvl="6">
+      <w:start w:val="1"/>
+      <w:numFmt w:val="bullet"/>
+      <w:lvlText w:val="●"/>
+      <w:lvlJc w:val="left"/>
+      <w:pPr>
+        <w:ind w:left="5040" w:hanging="360"/>
+      </w:pPr>
+      <w:rPr>
+        <w:u w:val="none"/>
+      </w:rPr>
+    </w:lvl>
+    <w:lvl w:ilvl="7">
+      <w:start w:val="1"/>
+      <w:numFmt w:val="bullet"/>
+      <w:lvlText w:val="○"/>
+      <w:lvlJc w:val="left"/>
+      <w:pPr>
+        <w:ind w:left="5760" w:hanging="360"/>
+      </w:pPr>
+      <w:rPr>
+        <w:u w:val="none"/>
+      </w:rPr>
+    </w:lvl>
+    <w:lvl w:ilvl="8">
+      <w:start w:val="1"/>
+      <w:numFmt w:val="bullet"/>
+      <w:lvlText w:val="■"/>
+      <w:lvlJc w:val="left"/>
+      <w:pPr>
+        <w:ind w:left="6480" w:hanging="360"/>
+      </w:pPr>
+      <w:rPr>
+        <w:u w:val="none"/>
+      </w:rPr>
+    </w:lvl>
+  </w:abstractNum>
+  <w:abstractNum w:abstractNumId="8">
+    <w:lvl w:ilvl="0">
+      <w:start w:val="1"/>
+      <w:numFmt w:val="bullet"/>
+      <w:lvlText w:val="-"/>
+      <w:lvlJc w:val="left"/>
+      <w:pPr>
+        <w:ind w:left="2160" w:hanging="360"/>
+      </w:pPr>
+      <w:rPr>
+        <w:u w:val="none"/>
+      </w:rPr>
+    </w:lvl>
+    <w:lvl w:ilvl="1">
+      <w:start w:val="1"/>
+      <w:numFmt w:val="bullet"/>
+      <w:lvlText w:val="-"/>
+      <w:lvlJc w:val="left"/>
+      <w:pPr>
+        <w:ind w:left="2880" w:hanging="360"/>
+      </w:pPr>
+      <w:rPr>
+        <w:u w:val="none"/>
+      </w:rPr>
+    </w:lvl>
+    <w:lvl w:ilvl="2">
+      <w:start w:val="1"/>
+      <w:numFmt w:val="bullet"/>
+      <w:lvlText w:val="-"/>
+      <w:lvlJc w:val="left"/>
+      <w:pPr>
+        <w:ind w:left="3600" w:hanging="360"/>
+      </w:pPr>
+      <w:rPr>
+        <w:u w:val="none"/>
+      </w:rPr>
+    </w:lvl>
+    <w:lvl w:ilvl="3">
+      <w:start w:val="1"/>
+      <w:numFmt w:val="bullet"/>
+      <w:lvlText w:val="-"/>
+      <w:lvlJc w:val="left"/>
+      <w:pPr>
+        <w:ind w:left="4320" w:hanging="360"/>
+      </w:pPr>
+      <w:rPr>
+        <w:u w:val="none"/>
+      </w:rPr>
+    </w:lvl>
+    <w:lvl w:ilvl="4">
+      <w:start w:val="1"/>
+      <w:numFmt w:val="bullet"/>
+      <w:lvlText w:val="-"/>
+      <w:lvlJc w:val="left"/>
+      <w:pPr>
+        <w:ind w:left="5040" w:hanging="360"/>
+      </w:pPr>
+      <w:rPr>
+        <w:u w:val="none"/>
+      </w:rPr>
+    </w:lvl>
+    <w:lvl w:ilvl="5">
+      <w:start w:val="1"/>
+      <w:numFmt w:val="bullet"/>
+      <w:lvlText w:val="-"/>
+      <w:lvlJc w:val="left"/>
+      <w:pPr>
+        <w:ind w:left="5760" w:hanging="360"/>
+      </w:pPr>
+      <w:rPr>
+        <w:u w:val="none"/>
+      </w:rPr>
+    </w:lvl>
+    <w:lvl w:ilvl="6">
+      <w:start w:val="1"/>
+      <w:numFmt w:val="bullet"/>
+      <w:lvlText w:val="-"/>
+      <w:lvlJc w:val="left"/>
+      <w:pPr>
+        <w:ind w:left="6480" w:hanging="360"/>
+      </w:pPr>
+      <w:rPr>
+        <w:u w:val="none"/>
+      </w:rPr>
+    </w:lvl>
+    <w:lvl w:ilvl="7">
+      <w:start w:val="1"/>
+      <w:numFmt w:val="bullet"/>
+      <w:lvlText w:val="-"/>
+      <w:lvlJc w:val="left"/>
+      <w:pPr>
+        <w:ind w:left="7200" w:hanging="360"/>
+      </w:pPr>
+      <w:rPr>
+        <w:u w:val="none"/>
+      </w:rPr>
+    </w:lvl>
+    <w:lvl w:ilvl="8">
+      <w:start w:val="1"/>
+      <w:numFmt w:val="bullet"/>
+      <w:lvlText w:val="-"/>
+      <w:lvlJc w:val="left"/>
+      <w:pPr>
+        <w:ind w:left="7920" w:hanging="360"/>
+      </w:pPr>
+      <w:rPr>
+        <w:u w:val="none"/>
+      </w:rPr>
+    </w:lvl>
+  </w:abstractNum>
   <w:num w:numId="1">
     <w:abstractNumId w:val="1"/>
   </w:num>
@@ -2571,6 +2971,12 @@
   </w:num>
   <w:num w:numId="6">
     <w:abstractNumId w:val="6"/>
+  </w:num>
+  <w:num w:numId="7">
+    <w:abstractNumId w:val="7"/>
+  </w:num>
+  <w:num w:numId="8">
+    <w:abstractNumId w:val="8"/>
   </w:num>
 </w:numbering>
 </file>

</xml_diff>

<commit_message>
Apartat patrons de disseny acabat
Caldrà fer-hi una última revisió entre tots.
</commit_message>
<xml_diff>
--- a/Informe Projecte MongoDB.docx
+++ b/Informe Projecte MongoDB.docx
@@ -554,7 +554,7 @@
       <w:pPr>
         <w:numPr>
           <w:ilvl w:val="0"/>
-          <w:numId w:val="8"/>
+          <w:numId w:val="7"/>
         </w:numPr>
         <w:spacing w:after="0" w:afterAutospacing="0" w:lineRule="auto"/>
         <w:ind w:left="2160" w:hanging="360"/>
@@ -577,7 +577,7 @@
       <w:pPr>
         <w:numPr>
           <w:ilvl w:val="0"/>
-          <w:numId w:val="8"/>
+          <w:numId w:val="7"/>
         </w:numPr>
         <w:spacing w:after="0" w:afterAutospacing="0" w:lineRule="auto"/>
         <w:ind w:left="2160" w:hanging="360"/>
@@ -600,7 +600,7 @@
       <w:pPr>
         <w:numPr>
           <w:ilvl w:val="0"/>
-          <w:numId w:val="8"/>
+          <w:numId w:val="7"/>
         </w:numPr>
         <w:spacing w:after="200" w:lineRule="auto"/>
         <w:ind w:left="2160" w:hanging="360"/>
@@ -1250,7 +1250,7 @@
       <w:pPr>
         <w:numPr>
           <w:ilvl w:val="0"/>
-          <w:numId w:val="4"/>
+          <w:numId w:val="3"/>
         </w:numPr>
         <w:spacing w:after="200" w:lineRule="auto"/>
         <w:ind w:left="720" w:hanging="360"/>
@@ -1334,7 +1334,7 @@
       <w:pPr>
         <w:numPr>
           <w:ilvl w:val="0"/>
-          <w:numId w:val="4"/>
+          <w:numId w:val="3"/>
         </w:numPr>
         <w:spacing w:after="200" w:lineRule="auto"/>
         <w:ind w:left="720" w:hanging="360"/>
@@ -1362,12 +1362,12 @@
           <wp:inline distB="114300" distT="114300" distL="114300" distR="114300">
             <wp:extent cx="6120000" cy="4902200"/>
             <wp:effectExtent b="0" l="0" r="0" t="0"/>
-            <wp:docPr id="1" name="image2.png"/>
+            <wp:docPr id="1" name="image1.png"/>
             <a:graphic>
               <a:graphicData uri="http://schemas.openxmlformats.org/drawingml/2006/picture">
                 <pic:pic>
                   <pic:nvPicPr>
-                    <pic:cNvPr id="0" name="image2.png"/>
+                    <pic:cNvPr id="0" name="image1.png"/>
                     <pic:cNvPicPr preferRelativeResize="0"/>
                   </pic:nvPicPr>
                   <pic:blipFill>
@@ -1401,7 +1401,7 @@
       <w:pPr>
         <w:numPr>
           <w:ilvl w:val="0"/>
-          <w:numId w:val="4"/>
+          <w:numId w:val="3"/>
         </w:numPr>
         <w:spacing w:after="200" w:lineRule="auto"/>
         <w:ind w:left="720" w:hanging="360"/>
@@ -1443,12 +1443,12 @@
             <wp:extent cx="743812" cy="418091"/>
             <wp:effectExtent b="0" l="0" r="0" t="0"/>
             <wp:wrapSquare wrapText="bothSides" distB="114300" distT="114300" distL="114300" distR="114300"/>
-            <wp:docPr id="2" name="image1.png"/>
+            <wp:docPr id="2" name="image2.png"/>
             <a:graphic>
               <a:graphicData uri="http://schemas.openxmlformats.org/drawingml/2006/picture">
                 <pic:pic>
                   <pic:nvPicPr>
-                    <pic:cNvPr id="0" name="image1.png"/>
+                    <pic:cNvPr id="0" name="image2.png"/>
                     <pic:cNvPicPr preferRelativeResize="0"/>
                   </pic:nvPicPr>
                   <pic:blipFill>
@@ -1565,7 +1565,7 @@
         <w:rPr>
           <w:rtl w:val="0"/>
         </w:rPr>
-        <w:t xml:space="preserve">El diagrama d’entitat-relació que se’ns facilita per al nostre projecte és el següent:</w:t>
+        <w:t xml:space="preserve">El diagrama d’entitat-relació que se’ns facilita per al nostre projecte és el següent. Fixem-nos que el diagrama consta de cinc entitats diferents:</w:t>
       </w:r>
     </w:p>
     <w:p>
@@ -1581,12 +1581,12 @@
           <wp:inline distB="114300" distT="114300" distL="114300" distR="114300">
             <wp:extent cx="6120000" cy="4902200"/>
             <wp:effectExtent b="0" l="0" r="0" t="0"/>
-            <wp:docPr id="3" name="image2.png"/>
+            <wp:docPr id="3" name="image1.png"/>
             <a:graphic>
               <a:graphicData uri="http://schemas.openxmlformats.org/drawingml/2006/picture">
                 <pic:pic>
                   <pic:nvPicPr>
-                    <pic:cNvPr id="0" name="image2.png"/>
+                    <pic:cNvPr id="0" name="image1.png"/>
                     <pic:cNvPicPr preferRelativeResize="0"/>
                   </pic:nvPicPr>
                   <pic:blipFill>
@@ -1627,7 +1627,1668 @@
         <w:rPr>
           <w:rtl w:val="0"/>
         </w:rPr>
-        <w:t xml:space="preserve">Fixem-nos que consta de cinc entitats diferents. En la base de dades no relacional que hem plantejat, hem fet servir un total de 4 col·leccions:</w:t>
+        <w:t xml:space="preserve">En la base de dades no relacional que nosaltres hem plantejat, hem fet servir un total de 4 col·leccions. A continuació es mostren els noms de les quatre col·leccions i un exemple de document per a cadascuna d’elles.</w:t>
+      </w:r>
+    </w:p>
+    <w:p>
+      <w:pPr>
+        <w:spacing w:after="200" w:lineRule="auto"/>
+        <w:ind w:left="0" w:firstLine="0"/>
+        <w:jc w:val="both"/>
+        <w:rPr>
+          <w:u w:val="single"/>
+        </w:rPr>
+      </w:pPr>
+      <w:r>
+        <w:rPr>
+          <w:rtl w:val="0"/>
+        </w:rPr>
+        <w:t xml:space="preserve">Podeu observar que els documents de la col·lecció “publicacions” contenen referències de documents de la resta de col·leccions. Els camps en qüestió estan destacats amb colors per tal d’identificar-los clarament:</w:t>
+      </w:r>
+      <w:r>
+        <w:rPr>
+          <w:rtl w:val="0"/>
+        </w:rPr>
+      </w:r>
+    </w:p>
+    <w:tbl>
+      <w:tblPr>
+        <w:tblStyle w:val="Table1"/>
+        <w:tblW w:w="9643.0" w:type="dxa"/>
+        <w:jc w:val="left"/>
+        <w:tblBorders>
+          <w:top w:color="000000" w:space="0" w:sz="8" w:val="single"/>
+          <w:left w:color="000000" w:space="0" w:sz="8" w:val="single"/>
+          <w:bottom w:color="000000" w:space="0" w:sz="8" w:val="single"/>
+          <w:right w:color="000000" w:space="0" w:sz="8" w:val="single"/>
+          <w:insideH w:color="000000" w:space="0" w:sz="8" w:val="single"/>
+          <w:insideV w:color="000000" w:space="0" w:sz="8" w:val="single"/>
+        </w:tblBorders>
+        <w:tblLayout w:type="fixed"/>
+        <w:tblLook w:val="0600"/>
+      </w:tblPr>
+      <w:tblGrid>
+        <w:gridCol w:w="9643"/>
+        <w:tblGridChange w:id="0">
+          <w:tblGrid>
+            <w:gridCol w:w="9643"/>
+          </w:tblGrid>
+        </w:tblGridChange>
+      </w:tblGrid>
+      <w:tr>
+        <w:trPr>
+          <w:cantSplit w:val="0"/>
+          <w:tblHeader w:val="0"/>
+        </w:trPr>
+        <w:tc>
+          <w:tcPr>
+            <w:shd w:fill="auto" w:val="clear"/>
+            <w:tcMar>
+              <w:top w:w="100.0" w:type="dxa"/>
+              <w:left w:w="100.0" w:type="dxa"/>
+              <w:bottom w:w="100.0" w:type="dxa"/>
+              <w:right w:w="100.0" w:type="dxa"/>
+            </w:tcMar>
+            <w:vAlign w:val="top"/>
+          </w:tcPr>
+          <w:p>
+            <w:pPr>
+              <w:jc w:val="both"/>
+              <w:rPr>
+                <w:rFonts w:ascii="Ubuntu Mono" w:cs="Ubuntu Mono" w:eastAsia="Ubuntu Mono" w:hAnsi="Ubuntu Mono"/>
+              </w:rPr>
+            </w:pPr>
+            <w:r>
+              <w:rPr>
+                <w:rFonts w:ascii="Ubuntu Mono" w:cs="Ubuntu Mono" w:eastAsia="Ubuntu Mono" w:hAnsi="Ubuntu Mono"/>
+                <w:rtl w:val="0"/>
+              </w:rPr>
+              <w:t xml:space="preserve">ARTISTES</w:t>
+            </w:r>
+          </w:p>
+        </w:tc>
+      </w:tr>
+      <w:tr>
+        <w:trPr>
+          <w:cantSplit w:val="0"/>
+          <w:tblHeader w:val="0"/>
+        </w:trPr>
+        <w:tc>
+          <w:tcPr>
+            <w:shd w:fill="auto" w:val="clear"/>
+            <w:tcMar>
+              <w:top w:w="100.0" w:type="dxa"/>
+              <w:left w:w="100.0" w:type="dxa"/>
+              <w:bottom w:w="100.0" w:type="dxa"/>
+              <w:right w:w="100.0" w:type="dxa"/>
+            </w:tcMar>
+            <w:vAlign w:val="top"/>
+          </w:tcPr>
+          <w:p>
+            <w:pPr>
+              <w:jc w:val="both"/>
+              <w:rPr>
+                <w:rFonts w:ascii="Ubuntu Mono" w:cs="Ubuntu Mono" w:eastAsia="Ubuntu Mono" w:hAnsi="Ubuntu Mono"/>
+              </w:rPr>
+            </w:pPr>
+            <w:r>
+              <w:rPr>
+                <w:rFonts w:ascii="Ubuntu Mono" w:cs="Ubuntu Mono" w:eastAsia="Ubuntu Mono" w:hAnsi="Ubuntu Mono"/>
+                <w:rtl w:val="0"/>
+              </w:rPr>
+              <w:t xml:space="preserve">{</w:t>
+            </w:r>
+          </w:p>
+          <w:p>
+            <w:pPr>
+              <w:jc w:val="both"/>
+              <w:rPr>
+                <w:rFonts w:ascii="Ubuntu Mono" w:cs="Ubuntu Mono" w:eastAsia="Ubuntu Mono" w:hAnsi="Ubuntu Mono"/>
+              </w:rPr>
+            </w:pPr>
+            <w:r>
+              <w:rPr>
+                <w:rFonts w:ascii="Ubuntu Mono" w:cs="Ubuntu Mono" w:eastAsia="Ubuntu Mono" w:hAnsi="Ubuntu Mono"/>
+                <w:rtl w:val="0"/>
+              </w:rPr>
+              <w:tab/>
+            </w:r>
+            <w:r>
+              <w:rPr>
+                <w:rFonts w:ascii="Ubuntu Mono" w:cs="Ubuntu Mono" w:eastAsia="Ubuntu Mono" w:hAnsi="Ubuntu Mono"/>
+                <w:b w:val="1"/>
+                <w:rtl w:val="0"/>
+              </w:rPr>
+              <w:t xml:space="preserve">"_id"</w:t>
+            </w:r>
+            <w:r>
+              <w:rPr>
+                <w:rFonts w:ascii="Ubuntu Mono" w:cs="Ubuntu Mono" w:eastAsia="Ubuntu Mono" w:hAnsi="Ubuntu Mono"/>
+                <w:rtl w:val="0"/>
+              </w:rPr>
+              <w:t xml:space="preserve"> : ObjectId("643c5bb999304a89a96000d9"),</w:t>
+            </w:r>
+          </w:p>
+          <w:p>
+            <w:pPr>
+              <w:jc w:val="both"/>
+              <w:rPr>
+                <w:rFonts w:ascii="Ubuntu Mono" w:cs="Ubuntu Mono" w:eastAsia="Ubuntu Mono" w:hAnsi="Ubuntu Mono"/>
+              </w:rPr>
+            </w:pPr>
+            <w:r>
+              <w:rPr>
+                <w:rFonts w:ascii="Ubuntu Mono" w:cs="Ubuntu Mono" w:eastAsia="Ubuntu Mono" w:hAnsi="Ubuntu Mono"/>
+                <w:rtl w:val="0"/>
+              </w:rPr>
+              <w:tab/>
+            </w:r>
+            <w:r>
+              <w:rPr>
+                <w:rFonts w:ascii="Ubuntu Mono" w:cs="Ubuntu Mono" w:eastAsia="Ubuntu Mono" w:hAnsi="Ubuntu Mono"/>
+                <w:b w:val="1"/>
+                <w:color w:val="e69138"/>
+                <w:rtl w:val="0"/>
+              </w:rPr>
+              <w:t xml:space="preserve">"Nom_artistic"</w:t>
+            </w:r>
+            <w:r>
+              <w:rPr>
+                <w:rFonts w:ascii="Ubuntu Mono" w:cs="Ubuntu Mono" w:eastAsia="Ubuntu Mono" w:hAnsi="Ubuntu Mono"/>
+                <w:rtl w:val="0"/>
+              </w:rPr>
+              <w:t xml:space="preserve"> : "Artista1",</w:t>
+            </w:r>
+          </w:p>
+          <w:p>
+            <w:pPr>
+              <w:jc w:val="both"/>
+              <w:rPr>
+                <w:rFonts w:ascii="Ubuntu Mono" w:cs="Ubuntu Mono" w:eastAsia="Ubuntu Mono" w:hAnsi="Ubuntu Mono"/>
+              </w:rPr>
+            </w:pPr>
+            <w:r>
+              <w:rPr>
+                <w:rFonts w:ascii="Ubuntu Mono" w:cs="Ubuntu Mono" w:eastAsia="Ubuntu Mono" w:hAnsi="Ubuntu Mono"/>
+                <w:rtl w:val="0"/>
+              </w:rPr>
+              <w:tab/>
+            </w:r>
+            <w:r>
+              <w:rPr>
+                <w:rFonts w:ascii="Ubuntu Mono" w:cs="Ubuntu Mono" w:eastAsia="Ubuntu Mono" w:hAnsi="Ubuntu Mono"/>
+                <w:b w:val="1"/>
+                <w:rtl w:val="0"/>
+              </w:rPr>
+              <w:t xml:space="preserve">"nom"</w:t>
+            </w:r>
+            <w:r>
+              <w:rPr>
+                <w:rFonts w:ascii="Ubuntu Mono" w:cs="Ubuntu Mono" w:eastAsia="Ubuntu Mono" w:hAnsi="Ubuntu Mono"/>
+                <w:rtl w:val="0"/>
+              </w:rPr>
+              <w:t xml:space="preserve"> : "nom1",</w:t>
+            </w:r>
+          </w:p>
+          <w:p>
+            <w:pPr>
+              <w:jc w:val="both"/>
+              <w:rPr>
+                <w:rFonts w:ascii="Ubuntu Mono" w:cs="Ubuntu Mono" w:eastAsia="Ubuntu Mono" w:hAnsi="Ubuntu Mono"/>
+              </w:rPr>
+            </w:pPr>
+            <w:r>
+              <w:rPr>
+                <w:rFonts w:ascii="Ubuntu Mono" w:cs="Ubuntu Mono" w:eastAsia="Ubuntu Mono" w:hAnsi="Ubuntu Mono"/>
+                <w:rtl w:val="0"/>
+              </w:rPr>
+              <w:tab/>
+            </w:r>
+            <w:r>
+              <w:rPr>
+                <w:rFonts w:ascii="Ubuntu Mono" w:cs="Ubuntu Mono" w:eastAsia="Ubuntu Mono" w:hAnsi="Ubuntu Mono"/>
+                <w:b w:val="1"/>
+                <w:rtl w:val="0"/>
+              </w:rPr>
+              <w:t xml:space="preserve">"cognoms"</w:t>
+            </w:r>
+            <w:r>
+              <w:rPr>
+                <w:rFonts w:ascii="Ubuntu Mono" w:cs="Ubuntu Mono" w:eastAsia="Ubuntu Mono" w:hAnsi="Ubuntu Mono"/>
+                <w:rtl w:val="0"/>
+              </w:rPr>
+              <w:t xml:space="preserve"> : "cognoms1",</w:t>
+            </w:r>
+          </w:p>
+          <w:p>
+            <w:pPr>
+              <w:jc w:val="both"/>
+              <w:rPr>
+                <w:rFonts w:ascii="Ubuntu Mono" w:cs="Ubuntu Mono" w:eastAsia="Ubuntu Mono" w:hAnsi="Ubuntu Mono"/>
+              </w:rPr>
+            </w:pPr>
+            <w:r>
+              <w:rPr>
+                <w:rFonts w:ascii="Ubuntu Mono" w:cs="Ubuntu Mono" w:eastAsia="Ubuntu Mono" w:hAnsi="Ubuntu Mono"/>
+                <w:rtl w:val="0"/>
+              </w:rPr>
+              <w:tab/>
+            </w:r>
+            <w:r>
+              <w:rPr>
+                <w:rFonts w:ascii="Ubuntu Mono" w:cs="Ubuntu Mono" w:eastAsia="Ubuntu Mono" w:hAnsi="Ubuntu Mono"/>
+                <w:b w:val="1"/>
+                <w:rtl w:val="0"/>
+              </w:rPr>
+              <w:t xml:space="preserve">"data_naix"</w:t>
+            </w:r>
+            <w:r>
+              <w:rPr>
+                <w:rFonts w:ascii="Ubuntu Mono" w:cs="Ubuntu Mono" w:eastAsia="Ubuntu Mono" w:hAnsi="Ubuntu Mono"/>
+                <w:rtl w:val="0"/>
+              </w:rPr>
+              <w:t xml:space="preserve"> : ISODate("1985-02-05T01:00:00.000+01:00"),</w:t>
+            </w:r>
+          </w:p>
+          <w:p>
+            <w:pPr>
+              <w:jc w:val="both"/>
+              <w:rPr>
+                <w:rFonts w:ascii="Ubuntu Mono" w:cs="Ubuntu Mono" w:eastAsia="Ubuntu Mono" w:hAnsi="Ubuntu Mono"/>
+              </w:rPr>
+            </w:pPr>
+            <w:r>
+              <w:rPr>
+                <w:rFonts w:ascii="Ubuntu Mono" w:cs="Ubuntu Mono" w:eastAsia="Ubuntu Mono" w:hAnsi="Ubuntu Mono"/>
+                <w:rtl w:val="0"/>
+              </w:rPr>
+              <w:tab/>
+            </w:r>
+            <w:r>
+              <w:rPr>
+                <w:rFonts w:ascii="Ubuntu Mono" w:cs="Ubuntu Mono" w:eastAsia="Ubuntu Mono" w:hAnsi="Ubuntu Mono"/>
+                <w:b w:val="1"/>
+                <w:rtl w:val="0"/>
+              </w:rPr>
+              <w:t xml:space="preserve">"pais"</w:t>
+            </w:r>
+            <w:r>
+              <w:rPr>
+                <w:rFonts w:ascii="Ubuntu Mono" w:cs="Ubuntu Mono" w:eastAsia="Ubuntu Mono" w:hAnsi="Ubuntu Mono"/>
+                <w:rtl w:val="0"/>
+              </w:rPr>
+              <w:t xml:space="preserve"> : "Espanya"</w:t>
+            </w:r>
+          </w:p>
+          <w:p>
+            <w:pPr>
+              <w:jc w:val="both"/>
+              <w:rPr>
+                <w:rFonts w:ascii="Ubuntu Mono" w:cs="Ubuntu Mono" w:eastAsia="Ubuntu Mono" w:hAnsi="Ubuntu Mono"/>
+              </w:rPr>
+            </w:pPr>
+            <w:r>
+              <w:rPr>
+                <w:rFonts w:ascii="Ubuntu Mono" w:cs="Ubuntu Mono" w:eastAsia="Ubuntu Mono" w:hAnsi="Ubuntu Mono"/>
+                <w:rtl w:val="0"/>
+              </w:rPr>
+              <w:t xml:space="preserve">}</w:t>
+            </w:r>
+          </w:p>
+        </w:tc>
+      </w:tr>
+    </w:tbl>
+    <w:p>
+      <w:pPr>
+        <w:spacing w:after="200" w:lineRule="auto"/>
+        <w:jc w:val="both"/>
+        <w:rPr/>
+      </w:pPr>
+      <w:r>
+        <w:rPr>
+          <w:rtl w:val="0"/>
+        </w:rPr>
+      </w:r>
+    </w:p>
+    <w:tbl>
+      <w:tblPr>
+        <w:tblStyle w:val="Table2"/>
+        <w:tblW w:w="9643.0" w:type="dxa"/>
+        <w:jc w:val="left"/>
+        <w:tblBorders>
+          <w:top w:color="000000" w:space="0" w:sz="8" w:val="single"/>
+          <w:left w:color="000000" w:space="0" w:sz="8" w:val="single"/>
+          <w:bottom w:color="000000" w:space="0" w:sz="8" w:val="single"/>
+          <w:right w:color="000000" w:space="0" w:sz="8" w:val="single"/>
+          <w:insideH w:color="000000" w:space="0" w:sz="8" w:val="single"/>
+          <w:insideV w:color="000000" w:space="0" w:sz="8" w:val="single"/>
+        </w:tblBorders>
+        <w:tblLayout w:type="fixed"/>
+        <w:tblLook w:val="0600"/>
+      </w:tblPr>
+      <w:tblGrid>
+        <w:gridCol w:w="9643"/>
+        <w:tblGridChange w:id="0">
+          <w:tblGrid>
+            <w:gridCol w:w="9643"/>
+          </w:tblGrid>
+        </w:tblGridChange>
+      </w:tblGrid>
+      <w:tr>
+        <w:trPr>
+          <w:cantSplit w:val="0"/>
+          <w:tblHeader w:val="0"/>
+        </w:trPr>
+        <w:tc>
+          <w:tcPr>
+            <w:shd w:fill="auto" w:val="clear"/>
+            <w:tcMar>
+              <w:top w:w="100.0" w:type="dxa"/>
+              <w:left w:w="100.0" w:type="dxa"/>
+              <w:bottom w:w="100.0" w:type="dxa"/>
+              <w:right w:w="100.0" w:type="dxa"/>
+            </w:tcMar>
+            <w:vAlign w:val="top"/>
+          </w:tcPr>
+          <w:p>
+            <w:pPr>
+              <w:spacing w:after="0" w:line="276" w:lineRule="auto"/>
+              <w:ind w:left="0" w:firstLine="0"/>
+              <w:jc w:val="both"/>
+              <w:rPr>
+                <w:rFonts w:ascii="Ubuntu Mono" w:cs="Ubuntu Mono" w:eastAsia="Ubuntu Mono" w:hAnsi="Ubuntu Mono"/>
+              </w:rPr>
+            </w:pPr>
+            <w:r>
+              <w:rPr>
+                <w:rFonts w:ascii="Ubuntu Mono" w:cs="Ubuntu Mono" w:eastAsia="Ubuntu Mono" w:hAnsi="Ubuntu Mono"/>
+                <w:rtl w:val="0"/>
+              </w:rPr>
+              <w:t xml:space="preserve">EDITORIALS</w:t>
+            </w:r>
+          </w:p>
+        </w:tc>
+      </w:tr>
+      <w:tr>
+        <w:trPr>
+          <w:cantSplit w:val="0"/>
+          <w:tblHeader w:val="0"/>
+        </w:trPr>
+        <w:tc>
+          <w:tcPr>
+            <w:shd w:fill="auto" w:val="clear"/>
+            <w:tcMar>
+              <w:top w:w="100.0" w:type="dxa"/>
+              <w:left w:w="100.0" w:type="dxa"/>
+              <w:bottom w:w="100.0" w:type="dxa"/>
+              <w:right w:w="100.0" w:type="dxa"/>
+            </w:tcMar>
+            <w:vAlign w:val="top"/>
+          </w:tcPr>
+          <w:p>
+            <w:pPr>
+              <w:spacing w:after="0" w:line="276" w:lineRule="auto"/>
+              <w:ind w:left="0" w:firstLine="0"/>
+              <w:jc w:val="both"/>
+              <w:rPr>
+                <w:rFonts w:ascii="Ubuntu Mono" w:cs="Ubuntu Mono" w:eastAsia="Ubuntu Mono" w:hAnsi="Ubuntu Mono"/>
+              </w:rPr>
+            </w:pPr>
+            <w:r>
+              <w:rPr>
+                <w:rFonts w:ascii="Ubuntu Mono" w:cs="Ubuntu Mono" w:eastAsia="Ubuntu Mono" w:hAnsi="Ubuntu Mono"/>
+                <w:rtl w:val="0"/>
+              </w:rPr>
+              <w:t xml:space="preserve">{</w:t>
+            </w:r>
+          </w:p>
+          <w:p>
+            <w:pPr>
+              <w:spacing w:after="0" w:line="276" w:lineRule="auto"/>
+              <w:ind w:left="0" w:firstLine="0"/>
+              <w:jc w:val="both"/>
+              <w:rPr>
+                <w:rFonts w:ascii="Ubuntu Mono" w:cs="Ubuntu Mono" w:eastAsia="Ubuntu Mono" w:hAnsi="Ubuntu Mono"/>
+              </w:rPr>
+            </w:pPr>
+            <w:r>
+              <w:rPr>
+                <w:rFonts w:ascii="Ubuntu Mono" w:cs="Ubuntu Mono" w:eastAsia="Ubuntu Mono" w:hAnsi="Ubuntu Mono"/>
+                <w:rtl w:val="0"/>
+              </w:rPr>
+              <w:tab/>
+            </w:r>
+            <w:r>
+              <w:rPr>
+                <w:rFonts w:ascii="Ubuntu Mono" w:cs="Ubuntu Mono" w:eastAsia="Ubuntu Mono" w:hAnsi="Ubuntu Mono"/>
+                <w:b w:val="1"/>
+                <w:rtl w:val="0"/>
+              </w:rPr>
+              <w:t xml:space="preserve">"_id"</w:t>
+            </w:r>
+            <w:r>
+              <w:rPr>
+                <w:rFonts w:ascii="Ubuntu Mono" w:cs="Ubuntu Mono" w:eastAsia="Ubuntu Mono" w:hAnsi="Ubuntu Mono"/>
+                <w:rtl w:val="0"/>
+              </w:rPr>
+              <w:t xml:space="preserve"> : ObjectId("643c5bb999304a89a96000d6"),</w:t>
+            </w:r>
+          </w:p>
+          <w:p>
+            <w:pPr>
+              <w:spacing w:after="0" w:line="276" w:lineRule="auto"/>
+              <w:ind w:left="0" w:firstLine="0"/>
+              <w:jc w:val="both"/>
+              <w:rPr>
+                <w:rFonts w:ascii="Ubuntu Mono" w:cs="Ubuntu Mono" w:eastAsia="Ubuntu Mono" w:hAnsi="Ubuntu Mono"/>
+              </w:rPr>
+            </w:pPr>
+            <w:r>
+              <w:rPr>
+                <w:rFonts w:ascii="Ubuntu Mono" w:cs="Ubuntu Mono" w:eastAsia="Ubuntu Mono" w:hAnsi="Ubuntu Mono"/>
+                <w:rtl w:val="0"/>
+              </w:rPr>
+              <w:tab/>
+            </w:r>
+            <w:r>
+              <w:rPr>
+                <w:rFonts w:ascii="Ubuntu Mono" w:cs="Ubuntu Mono" w:eastAsia="Ubuntu Mono" w:hAnsi="Ubuntu Mono"/>
+                <w:b w:val="1"/>
+                <w:color w:val="8e7cc3"/>
+                <w:rtl w:val="0"/>
+              </w:rPr>
+              <w:t xml:space="preserve">"NomEditorial"</w:t>
+            </w:r>
+            <w:r>
+              <w:rPr>
+                <w:rFonts w:ascii="Ubuntu Mono" w:cs="Ubuntu Mono" w:eastAsia="Ubuntu Mono" w:hAnsi="Ubuntu Mono"/>
+                <w:rtl w:val="0"/>
+              </w:rPr>
+              <w:t xml:space="preserve"> : "Juniper Books",</w:t>
+            </w:r>
+          </w:p>
+          <w:p>
+            <w:pPr>
+              <w:spacing w:after="0" w:line="276" w:lineRule="auto"/>
+              <w:ind w:left="0" w:firstLine="0"/>
+              <w:jc w:val="both"/>
+              <w:rPr>
+                <w:rFonts w:ascii="Ubuntu Mono" w:cs="Ubuntu Mono" w:eastAsia="Ubuntu Mono" w:hAnsi="Ubuntu Mono"/>
+              </w:rPr>
+            </w:pPr>
+            <w:r>
+              <w:rPr>
+                <w:rFonts w:ascii="Ubuntu Mono" w:cs="Ubuntu Mono" w:eastAsia="Ubuntu Mono" w:hAnsi="Ubuntu Mono"/>
+                <w:rtl w:val="0"/>
+              </w:rPr>
+              <w:tab/>
+            </w:r>
+            <w:r>
+              <w:rPr>
+                <w:rFonts w:ascii="Ubuntu Mono" w:cs="Ubuntu Mono" w:eastAsia="Ubuntu Mono" w:hAnsi="Ubuntu Mono"/>
+                <w:b w:val="1"/>
+                <w:rtl w:val="0"/>
+              </w:rPr>
+              <w:t xml:space="preserve">"resposable"</w:t>
+            </w:r>
+            <w:r>
+              <w:rPr>
+                <w:rFonts w:ascii="Ubuntu Mono" w:cs="Ubuntu Mono" w:eastAsia="Ubuntu Mono" w:hAnsi="Ubuntu Mono"/>
+                <w:rtl w:val="0"/>
+              </w:rPr>
+              <w:t xml:space="preserve"> : "Juniper Jonhs",</w:t>
+            </w:r>
+          </w:p>
+          <w:p>
+            <w:pPr>
+              <w:spacing w:after="0" w:line="276" w:lineRule="auto"/>
+              <w:ind w:left="0" w:firstLine="0"/>
+              <w:jc w:val="both"/>
+              <w:rPr>
+                <w:rFonts w:ascii="Ubuntu Mono" w:cs="Ubuntu Mono" w:eastAsia="Ubuntu Mono" w:hAnsi="Ubuntu Mono"/>
+              </w:rPr>
+            </w:pPr>
+            <w:r>
+              <w:rPr>
+                <w:rFonts w:ascii="Ubuntu Mono" w:cs="Ubuntu Mono" w:eastAsia="Ubuntu Mono" w:hAnsi="Ubuntu Mono"/>
+                <w:rtl w:val="0"/>
+              </w:rPr>
+              <w:tab/>
+            </w:r>
+            <w:r>
+              <w:rPr>
+                <w:rFonts w:ascii="Ubuntu Mono" w:cs="Ubuntu Mono" w:eastAsia="Ubuntu Mono" w:hAnsi="Ubuntu Mono"/>
+                <w:b w:val="1"/>
+                <w:rtl w:val="0"/>
+              </w:rPr>
+              <w:t xml:space="preserve">"adreca"</w:t>
+            </w:r>
+            <w:r>
+              <w:rPr>
+                <w:rFonts w:ascii="Ubuntu Mono" w:cs="Ubuntu Mono" w:eastAsia="Ubuntu Mono" w:hAnsi="Ubuntu Mono"/>
+                <w:rtl w:val="0"/>
+              </w:rPr>
+              <w:t xml:space="preserve"> : "1501 Lee Hill Dr 1, Boulder, CO 80304",</w:t>
+            </w:r>
+          </w:p>
+          <w:p>
+            <w:pPr>
+              <w:spacing w:after="0" w:line="276" w:lineRule="auto"/>
+              <w:ind w:left="0" w:firstLine="0"/>
+              <w:jc w:val="both"/>
+              <w:rPr>
+                <w:rFonts w:ascii="Ubuntu Mono" w:cs="Ubuntu Mono" w:eastAsia="Ubuntu Mono" w:hAnsi="Ubuntu Mono"/>
+              </w:rPr>
+            </w:pPr>
+            <w:r>
+              <w:rPr>
+                <w:rFonts w:ascii="Ubuntu Mono" w:cs="Ubuntu Mono" w:eastAsia="Ubuntu Mono" w:hAnsi="Ubuntu Mono"/>
+                <w:rtl w:val="0"/>
+              </w:rPr>
+              <w:tab/>
+            </w:r>
+            <w:r>
+              <w:rPr>
+                <w:rFonts w:ascii="Ubuntu Mono" w:cs="Ubuntu Mono" w:eastAsia="Ubuntu Mono" w:hAnsi="Ubuntu Mono"/>
+                <w:b w:val="1"/>
+                <w:rtl w:val="0"/>
+              </w:rPr>
+              <w:t xml:space="preserve">"pais"</w:t>
+            </w:r>
+            <w:r>
+              <w:rPr>
+                <w:rFonts w:ascii="Ubuntu Mono" w:cs="Ubuntu Mono" w:eastAsia="Ubuntu Mono" w:hAnsi="Ubuntu Mono"/>
+                <w:rtl w:val="0"/>
+              </w:rPr>
+              <w:t xml:space="preserve"> : "EEUU"</w:t>
+            </w:r>
+          </w:p>
+          <w:p>
+            <w:pPr>
+              <w:spacing w:after="0" w:line="276" w:lineRule="auto"/>
+              <w:ind w:left="0" w:firstLine="0"/>
+              <w:jc w:val="both"/>
+              <w:rPr>
+                <w:rFonts w:ascii="Ubuntu Mono" w:cs="Ubuntu Mono" w:eastAsia="Ubuntu Mono" w:hAnsi="Ubuntu Mono"/>
+              </w:rPr>
+            </w:pPr>
+            <w:r>
+              <w:rPr>
+                <w:rFonts w:ascii="Ubuntu Mono" w:cs="Ubuntu Mono" w:eastAsia="Ubuntu Mono" w:hAnsi="Ubuntu Mono"/>
+                <w:rtl w:val="0"/>
+              </w:rPr>
+              <w:t xml:space="preserve">}</w:t>
+            </w:r>
+          </w:p>
+          <w:p>
+            <w:pPr>
+              <w:spacing w:after="0" w:line="276" w:lineRule="auto"/>
+              <w:ind w:left="0" w:firstLine="0"/>
+              <w:jc w:val="both"/>
+              <w:rPr>
+                <w:rFonts w:ascii="Ubuntu Mono" w:cs="Ubuntu Mono" w:eastAsia="Ubuntu Mono" w:hAnsi="Ubuntu Mono"/>
+              </w:rPr>
+            </w:pPr>
+            <w:r>
+              <w:rPr>
+                <w:rtl w:val="0"/>
+              </w:rPr>
+            </w:r>
+          </w:p>
+        </w:tc>
+      </w:tr>
+    </w:tbl>
+    <w:p>
+      <w:pPr>
+        <w:spacing w:after="200" w:lineRule="auto"/>
+        <w:jc w:val="both"/>
+        <w:rPr>
+          <w:u w:val="single"/>
+        </w:rPr>
+      </w:pPr>
+      <w:r>
+        <w:rPr>
+          <w:rtl w:val="0"/>
+        </w:rPr>
+      </w:r>
+    </w:p>
+    <w:tbl>
+      <w:tblPr>
+        <w:tblStyle w:val="Table3"/>
+        <w:tblW w:w="9643.0" w:type="dxa"/>
+        <w:jc w:val="left"/>
+        <w:tblBorders>
+          <w:top w:color="000000" w:space="0" w:sz="8" w:val="single"/>
+          <w:left w:color="000000" w:space="0" w:sz="8" w:val="single"/>
+          <w:bottom w:color="000000" w:space="0" w:sz="8" w:val="single"/>
+          <w:right w:color="000000" w:space="0" w:sz="8" w:val="single"/>
+          <w:insideH w:color="000000" w:space="0" w:sz="8" w:val="single"/>
+          <w:insideV w:color="000000" w:space="0" w:sz="8" w:val="single"/>
+        </w:tblBorders>
+        <w:tblLayout w:type="fixed"/>
+        <w:tblLook w:val="0600"/>
+      </w:tblPr>
+      <w:tblGrid>
+        <w:gridCol w:w="9643"/>
+        <w:tblGridChange w:id="0">
+          <w:tblGrid>
+            <w:gridCol w:w="9643"/>
+          </w:tblGrid>
+        </w:tblGridChange>
+      </w:tblGrid>
+      <w:tr>
+        <w:trPr>
+          <w:cantSplit w:val="0"/>
+          <w:tblHeader w:val="0"/>
+        </w:trPr>
+        <w:tc>
+          <w:tcPr>
+            <w:shd w:fill="auto" w:val="clear"/>
+            <w:tcMar>
+              <w:top w:w="100.0" w:type="dxa"/>
+              <w:left w:w="100.0" w:type="dxa"/>
+              <w:bottom w:w="100.0" w:type="dxa"/>
+              <w:right w:w="100.0" w:type="dxa"/>
+            </w:tcMar>
+            <w:vAlign w:val="top"/>
+          </w:tcPr>
+          <w:p>
+            <w:pPr>
+              <w:spacing w:after="0" w:lineRule="auto"/>
+              <w:ind w:left="0" w:firstLine="0"/>
+              <w:jc w:val="both"/>
+              <w:rPr>
+                <w:rFonts w:ascii="Ubuntu Mono" w:cs="Ubuntu Mono" w:eastAsia="Ubuntu Mono" w:hAnsi="Ubuntu Mono"/>
+              </w:rPr>
+            </w:pPr>
+            <w:r>
+              <w:rPr>
+                <w:rFonts w:ascii="Ubuntu Mono" w:cs="Ubuntu Mono" w:eastAsia="Ubuntu Mono" w:hAnsi="Ubuntu Mono"/>
+                <w:rtl w:val="0"/>
+              </w:rPr>
+              <w:t xml:space="preserve">COL·LECCIONS</w:t>
+            </w:r>
+          </w:p>
+        </w:tc>
+      </w:tr>
+      <w:tr>
+        <w:trPr>
+          <w:cantSplit w:val="0"/>
+          <w:tblHeader w:val="0"/>
+        </w:trPr>
+        <w:tc>
+          <w:tcPr>
+            <w:shd w:fill="auto" w:val="clear"/>
+            <w:tcMar>
+              <w:top w:w="100.0" w:type="dxa"/>
+              <w:left w:w="100.0" w:type="dxa"/>
+              <w:bottom w:w="100.0" w:type="dxa"/>
+              <w:right w:w="100.0" w:type="dxa"/>
+            </w:tcMar>
+            <w:vAlign w:val="top"/>
+          </w:tcPr>
+          <w:p>
+            <w:pPr>
+              <w:spacing w:after="0" w:lineRule="auto"/>
+              <w:ind w:left="0" w:firstLine="0"/>
+              <w:jc w:val="both"/>
+              <w:rPr>
+                <w:rFonts w:ascii="Ubuntu Mono" w:cs="Ubuntu Mono" w:eastAsia="Ubuntu Mono" w:hAnsi="Ubuntu Mono"/>
+              </w:rPr>
+            </w:pPr>
+            <w:r>
+              <w:rPr>
+                <w:rFonts w:ascii="Ubuntu Mono" w:cs="Ubuntu Mono" w:eastAsia="Ubuntu Mono" w:hAnsi="Ubuntu Mono"/>
+                <w:rtl w:val="0"/>
+              </w:rPr>
+              <w:t xml:space="preserve">{</w:t>
+            </w:r>
+          </w:p>
+          <w:p>
+            <w:pPr>
+              <w:spacing w:after="0" w:lineRule="auto"/>
+              <w:ind w:left="0" w:firstLine="0"/>
+              <w:jc w:val="both"/>
+              <w:rPr>
+                <w:rFonts w:ascii="Ubuntu Mono" w:cs="Ubuntu Mono" w:eastAsia="Ubuntu Mono" w:hAnsi="Ubuntu Mono"/>
+              </w:rPr>
+            </w:pPr>
+            <w:r>
+              <w:rPr>
+                <w:rFonts w:ascii="Ubuntu Mono" w:cs="Ubuntu Mono" w:eastAsia="Ubuntu Mono" w:hAnsi="Ubuntu Mono"/>
+                <w:rtl w:val="0"/>
+              </w:rPr>
+              <w:tab/>
+            </w:r>
+            <w:r>
+              <w:rPr>
+                <w:rFonts w:ascii="Ubuntu Mono" w:cs="Ubuntu Mono" w:eastAsia="Ubuntu Mono" w:hAnsi="Ubuntu Mono"/>
+                <w:b w:val="1"/>
+                <w:rtl w:val="0"/>
+              </w:rPr>
+              <w:t xml:space="preserve">"_id"</w:t>
+            </w:r>
+            <w:r>
+              <w:rPr>
+                <w:rFonts w:ascii="Ubuntu Mono" w:cs="Ubuntu Mono" w:eastAsia="Ubuntu Mono" w:hAnsi="Ubuntu Mono"/>
+                <w:rtl w:val="0"/>
+              </w:rPr>
+              <w:t xml:space="preserve"> : ObjectId("643c5bb999304a89a96000e0"),</w:t>
+            </w:r>
+          </w:p>
+          <w:p>
+            <w:pPr>
+              <w:spacing w:after="0" w:lineRule="auto"/>
+              <w:ind w:left="0" w:firstLine="0"/>
+              <w:jc w:val="both"/>
+              <w:rPr>
+                <w:rFonts w:ascii="Ubuntu Mono" w:cs="Ubuntu Mono" w:eastAsia="Ubuntu Mono" w:hAnsi="Ubuntu Mono"/>
+              </w:rPr>
+            </w:pPr>
+            <w:r>
+              <w:rPr>
+                <w:rFonts w:ascii="Ubuntu Mono" w:cs="Ubuntu Mono" w:eastAsia="Ubuntu Mono" w:hAnsi="Ubuntu Mono"/>
+                <w:rtl w:val="0"/>
+              </w:rPr>
+              <w:tab/>
+            </w:r>
+            <w:r>
+              <w:rPr>
+                <w:rFonts w:ascii="Ubuntu Mono" w:cs="Ubuntu Mono" w:eastAsia="Ubuntu Mono" w:hAnsi="Ubuntu Mono"/>
+                <w:b w:val="1"/>
+                <w:color w:val="6aa84f"/>
+                <w:rtl w:val="0"/>
+              </w:rPr>
+              <w:t xml:space="preserve">"NomColleccio"</w:t>
+            </w:r>
+            <w:r>
+              <w:rPr>
+                <w:rFonts w:ascii="Ubuntu Mono" w:cs="Ubuntu Mono" w:eastAsia="Ubuntu Mono" w:hAnsi="Ubuntu Mono"/>
+                <w:rtl w:val="0"/>
+              </w:rPr>
+              <w:t xml:space="preserve"> : "Lord of the Rings",</w:t>
+            </w:r>
+          </w:p>
+          <w:p>
+            <w:pPr>
+              <w:spacing w:after="0" w:lineRule="auto"/>
+              <w:ind w:left="0" w:firstLine="0"/>
+              <w:jc w:val="both"/>
+              <w:rPr>
+                <w:rFonts w:ascii="Ubuntu Mono" w:cs="Ubuntu Mono" w:eastAsia="Ubuntu Mono" w:hAnsi="Ubuntu Mono"/>
+              </w:rPr>
+            </w:pPr>
+            <w:r>
+              <w:rPr>
+                <w:rFonts w:ascii="Ubuntu Mono" w:cs="Ubuntu Mono" w:eastAsia="Ubuntu Mono" w:hAnsi="Ubuntu Mono"/>
+                <w:rtl w:val="0"/>
+              </w:rPr>
+              <w:tab/>
+            </w:r>
+            <w:r>
+              <w:rPr>
+                <w:rFonts w:ascii="Ubuntu Mono" w:cs="Ubuntu Mono" w:eastAsia="Ubuntu Mono" w:hAnsi="Ubuntu Mono"/>
+                <w:b w:val="1"/>
+                <w:rtl w:val="0"/>
+              </w:rPr>
+              <w:t xml:space="preserve">"genere"</w:t>
+            </w:r>
+            <w:r>
+              <w:rPr>
+                <w:rFonts w:ascii="Ubuntu Mono" w:cs="Ubuntu Mono" w:eastAsia="Ubuntu Mono" w:hAnsi="Ubuntu Mono"/>
+                <w:rtl w:val="0"/>
+              </w:rPr>
+              <w:t xml:space="preserve"> : [ "fantasia", "belica" ],</w:t>
+            </w:r>
+          </w:p>
+          <w:p>
+            <w:pPr>
+              <w:spacing w:after="0" w:lineRule="auto"/>
+              <w:ind w:left="0" w:firstLine="0"/>
+              <w:jc w:val="both"/>
+              <w:rPr>
+                <w:rFonts w:ascii="Ubuntu Mono" w:cs="Ubuntu Mono" w:eastAsia="Ubuntu Mono" w:hAnsi="Ubuntu Mono"/>
+              </w:rPr>
+            </w:pPr>
+            <w:r>
+              <w:rPr>
+                <w:rFonts w:ascii="Ubuntu Mono" w:cs="Ubuntu Mono" w:eastAsia="Ubuntu Mono" w:hAnsi="Ubuntu Mono"/>
+                <w:rtl w:val="0"/>
+              </w:rPr>
+              <w:tab/>
+            </w:r>
+            <w:r>
+              <w:rPr>
+                <w:rFonts w:ascii="Ubuntu Mono" w:cs="Ubuntu Mono" w:eastAsia="Ubuntu Mono" w:hAnsi="Ubuntu Mono"/>
+                <w:b w:val="1"/>
+                <w:rtl w:val="0"/>
+              </w:rPr>
+              <w:t xml:space="preserve">"idioma"</w:t>
+            </w:r>
+            <w:r>
+              <w:rPr>
+                <w:rFonts w:ascii="Ubuntu Mono" w:cs="Ubuntu Mono" w:eastAsia="Ubuntu Mono" w:hAnsi="Ubuntu Mono"/>
+                <w:rtl w:val="0"/>
+              </w:rPr>
+              <w:t xml:space="preserve"> : "EN",</w:t>
+            </w:r>
+          </w:p>
+          <w:p>
+            <w:pPr>
+              <w:spacing w:after="0" w:lineRule="auto"/>
+              <w:ind w:left="0" w:firstLine="0"/>
+              <w:jc w:val="both"/>
+              <w:rPr>
+                <w:rFonts w:ascii="Ubuntu Mono" w:cs="Ubuntu Mono" w:eastAsia="Ubuntu Mono" w:hAnsi="Ubuntu Mono"/>
+              </w:rPr>
+            </w:pPr>
+            <w:r>
+              <w:rPr>
+                <w:rFonts w:ascii="Ubuntu Mono" w:cs="Ubuntu Mono" w:eastAsia="Ubuntu Mono" w:hAnsi="Ubuntu Mono"/>
+                <w:rtl w:val="0"/>
+              </w:rPr>
+              <w:tab/>
+            </w:r>
+            <w:r>
+              <w:rPr>
+                <w:rFonts w:ascii="Ubuntu Mono" w:cs="Ubuntu Mono" w:eastAsia="Ubuntu Mono" w:hAnsi="Ubuntu Mono"/>
+                <w:b w:val="1"/>
+                <w:rtl w:val="0"/>
+              </w:rPr>
+              <w:t xml:space="preserve">"any_inici"</w:t>
+            </w:r>
+            <w:r>
+              <w:rPr>
+                <w:rFonts w:ascii="Ubuntu Mono" w:cs="Ubuntu Mono" w:eastAsia="Ubuntu Mono" w:hAnsi="Ubuntu Mono"/>
+                <w:rtl w:val="0"/>
+              </w:rPr>
+              <w:t xml:space="preserve"> : 1954,</w:t>
+            </w:r>
+          </w:p>
+          <w:p>
+            <w:pPr>
+              <w:spacing w:after="0" w:lineRule="auto"/>
+              <w:ind w:left="0" w:firstLine="0"/>
+              <w:jc w:val="both"/>
+              <w:rPr>
+                <w:rFonts w:ascii="Ubuntu Mono" w:cs="Ubuntu Mono" w:eastAsia="Ubuntu Mono" w:hAnsi="Ubuntu Mono"/>
+              </w:rPr>
+            </w:pPr>
+            <w:r>
+              <w:rPr>
+                <w:rFonts w:ascii="Ubuntu Mono" w:cs="Ubuntu Mono" w:eastAsia="Ubuntu Mono" w:hAnsi="Ubuntu Mono"/>
+                <w:rtl w:val="0"/>
+              </w:rPr>
+              <w:tab/>
+            </w:r>
+            <w:r>
+              <w:rPr>
+                <w:rFonts w:ascii="Ubuntu Mono" w:cs="Ubuntu Mono" w:eastAsia="Ubuntu Mono" w:hAnsi="Ubuntu Mono"/>
+                <w:b w:val="1"/>
+                <w:rtl w:val="0"/>
+              </w:rPr>
+              <w:t xml:space="preserve">"any_fi"</w:t>
+            </w:r>
+            <w:r>
+              <w:rPr>
+                <w:rFonts w:ascii="Ubuntu Mono" w:cs="Ubuntu Mono" w:eastAsia="Ubuntu Mono" w:hAnsi="Ubuntu Mono"/>
+                <w:rtl w:val="0"/>
+              </w:rPr>
+              <w:t xml:space="preserve"> : 1955,</w:t>
+            </w:r>
+          </w:p>
+          <w:p>
+            <w:pPr>
+              <w:spacing w:after="0" w:lineRule="auto"/>
+              <w:ind w:left="0" w:firstLine="0"/>
+              <w:jc w:val="both"/>
+              <w:rPr>
+                <w:rFonts w:ascii="Ubuntu Mono" w:cs="Ubuntu Mono" w:eastAsia="Ubuntu Mono" w:hAnsi="Ubuntu Mono"/>
+              </w:rPr>
+            </w:pPr>
+            <w:r>
+              <w:rPr>
+                <w:rFonts w:ascii="Ubuntu Mono" w:cs="Ubuntu Mono" w:eastAsia="Ubuntu Mono" w:hAnsi="Ubuntu Mono"/>
+                <w:rtl w:val="0"/>
+              </w:rPr>
+              <w:tab/>
+            </w:r>
+            <w:r>
+              <w:rPr>
+                <w:rFonts w:ascii="Ubuntu Mono" w:cs="Ubuntu Mono" w:eastAsia="Ubuntu Mono" w:hAnsi="Ubuntu Mono"/>
+                <w:b w:val="1"/>
+                <w:rtl w:val="0"/>
+              </w:rPr>
+              <w:t xml:space="preserve">"tancada"</w:t>
+            </w:r>
+            <w:r>
+              <w:rPr>
+                <w:rFonts w:ascii="Ubuntu Mono" w:cs="Ubuntu Mono" w:eastAsia="Ubuntu Mono" w:hAnsi="Ubuntu Mono"/>
+                <w:rtl w:val="0"/>
+              </w:rPr>
+              <w:t xml:space="preserve"> : true</w:t>
+            </w:r>
+          </w:p>
+          <w:p>
+            <w:pPr>
+              <w:spacing w:after="0" w:lineRule="auto"/>
+              <w:ind w:left="0" w:firstLine="0"/>
+              <w:jc w:val="both"/>
+              <w:rPr>
+                <w:rFonts w:ascii="Ubuntu Mono" w:cs="Ubuntu Mono" w:eastAsia="Ubuntu Mono" w:hAnsi="Ubuntu Mono"/>
+              </w:rPr>
+            </w:pPr>
+            <w:r>
+              <w:rPr>
+                <w:rFonts w:ascii="Ubuntu Mono" w:cs="Ubuntu Mono" w:eastAsia="Ubuntu Mono" w:hAnsi="Ubuntu Mono"/>
+                <w:rtl w:val="0"/>
+              </w:rPr>
+              <w:t xml:space="preserve">}</w:t>
+            </w:r>
+          </w:p>
+        </w:tc>
+      </w:tr>
+    </w:tbl>
+    <w:p>
+      <w:pPr>
+        <w:spacing w:after="200" w:lineRule="auto"/>
+        <w:jc w:val="both"/>
+        <w:rPr>
+          <w:u w:val="single"/>
+        </w:rPr>
+      </w:pPr>
+      <w:r>
+        <w:rPr>
+          <w:rtl w:val="0"/>
+        </w:rPr>
+      </w:r>
+    </w:p>
+    <w:tbl>
+      <w:tblPr>
+        <w:tblStyle w:val="Table4"/>
+        <w:tblW w:w="9643.0" w:type="dxa"/>
+        <w:jc w:val="left"/>
+        <w:tblBorders>
+          <w:top w:color="000000" w:space="0" w:sz="8" w:val="single"/>
+          <w:left w:color="000000" w:space="0" w:sz="8" w:val="single"/>
+          <w:bottom w:color="000000" w:space="0" w:sz="8" w:val="single"/>
+          <w:right w:color="000000" w:space="0" w:sz="8" w:val="single"/>
+          <w:insideH w:color="000000" w:space="0" w:sz="8" w:val="single"/>
+          <w:insideV w:color="000000" w:space="0" w:sz="8" w:val="single"/>
+        </w:tblBorders>
+        <w:tblLayout w:type="fixed"/>
+        <w:tblLook w:val="0600"/>
+      </w:tblPr>
+      <w:tblGrid>
+        <w:gridCol w:w="9643"/>
+        <w:tblGridChange w:id="0">
+          <w:tblGrid>
+            <w:gridCol w:w="9643"/>
+          </w:tblGrid>
+        </w:tblGridChange>
+      </w:tblGrid>
+      <w:tr>
+        <w:trPr>
+          <w:cantSplit w:val="0"/>
+          <w:tblHeader w:val="0"/>
+        </w:trPr>
+        <w:tc>
+          <w:tcPr>
+            <w:shd w:fill="auto" w:val="clear"/>
+            <w:tcMar>
+              <w:top w:w="100.0" w:type="dxa"/>
+              <w:left w:w="100.0" w:type="dxa"/>
+              <w:bottom w:w="100.0" w:type="dxa"/>
+              <w:right w:w="100.0" w:type="dxa"/>
+            </w:tcMar>
+            <w:vAlign w:val="top"/>
+          </w:tcPr>
+          <w:p>
+            <w:pPr>
+              <w:jc w:val="both"/>
+              <w:rPr>
+                <w:rFonts w:ascii="Ubuntu Mono" w:cs="Ubuntu Mono" w:eastAsia="Ubuntu Mono" w:hAnsi="Ubuntu Mono"/>
+              </w:rPr>
+            </w:pPr>
+            <w:r>
+              <w:rPr>
+                <w:rFonts w:ascii="Ubuntu Mono" w:cs="Ubuntu Mono" w:eastAsia="Ubuntu Mono" w:hAnsi="Ubuntu Mono"/>
+                <w:rtl w:val="0"/>
+              </w:rPr>
+              <w:t xml:space="preserve">PUBLICACIONS</w:t>
+            </w:r>
+          </w:p>
+        </w:tc>
+      </w:tr>
+      <w:tr>
+        <w:trPr>
+          <w:cantSplit w:val="0"/>
+          <w:tblHeader w:val="0"/>
+        </w:trPr>
+        <w:tc>
+          <w:tcPr>
+            <w:shd w:fill="auto" w:val="clear"/>
+            <w:tcMar>
+              <w:top w:w="100.0" w:type="dxa"/>
+              <w:left w:w="100.0" w:type="dxa"/>
+              <w:bottom w:w="100.0" w:type="dxa"/>
+              <w:right w:w="100.0" w:type="dxa"/>
+            </w:tcMar>
+            <w:vAlign w:val="top"/>
+          </w:tcPr>
+          <w:p>
+            <w:pPr>
+              <w:jc w:val="both"/>
+              <w:rPr>
+                <w:rFonts w:ascii="Ubuntu Mono" w:cs="Ubuntu Mono" w:eastAsia="Ubuntu Mono" w:hAnsi="Ubuntu Mono"/>
+              </w:rPr>
+            </w:pPr>
+            <w:r>
+              <w:rPr>
+                <w:rFonts w:ascii="Ubuntu Mono" w:cs="Ubuntu Mono" w:eastAsia="Ubuntu Mono" w:hAnsi="Ubuntu Mono"/>
+                <w:rtl w:val="0"/>
+              </w:rPr>
+              <w:t xml:space="preserve">{</w:t>
+            </w:r>
+          </w:p>
+          <w:p>
+            <w:pPr>
+              <w:jc w:val="both"/>
+              <w:rPr>
+                <w:rFonts w:ascii="Ubuntu Mono" w:cs="Ubuntu Mono" w:eastAsia="Ubuntu Mono" w:hAnsi="Ubuntu Mono"/>
+              </w:rPr>
+            </w:pPr>
+            <w:r>
+              <w:rPr>
+                <w:rFonts w:ascii="Ubuntu Mono" w:cs="Ubuntu Mono" w:eastAsia="Ubuntu Mono" w:hAnsi="Ubuntu Mono"/>
+                <w:rtl w:val="0"/>
+              </w:rPr>
+              <w:tab/>
+            </w:r>
+            <w:r>
+              <w:rPr>
+                <w:rFonts w:ascii="Ubuntu Mono" w:cs="Ubuntu Mono" w:eastAsia="Ubuntu Mono" w:hAnsi="Ubuntu Mono"/>
+                <w:b w:val="1"/>
+                <w:rtl w:val="0"/>
+              </w:rPr>
+              <w:t xml:space="preserve">"_id"</w:t>
+            </w:r>
+            <w:r>
+              <w:rPr>
+                <w:rFonts w:ascii="Ubuntu Mono" w:cs="Ubuntu Mono" w:eastAsia="Ubuntu Mono" w:hAnsi="Ubuntu Mono"/>
+                <w:rtl w:val="0"/>
+              </w:rPr>
+              <w:t xml:space="preserve"> : ObjectId("643c5bba99304a89a96000fa"),</w:t>
+            </w:r>
+          </w:p>
+          <w:p>
+            <w:pPr>
+              <w:jc w:val="both"/>
+              <w:rPr>
+                <w:rFonts w:ascii="Ubuntu Mono" w:cs="Ubuntu Mono" w:eastAsia="Ubuntu Mono" w:hAnsi="Ubuntu Mono"/>
+              </w:rPr>
+            </w:pPr>
+            <w:r>
+              <w:rPr>
+                <w:rFonts w:ascii="Ubuntu Mono" w:cs="Ubuntu Mono" w:eastAsia="Ubuntu Mono" w:hAnsi="Ubuntu Mono"/>
+                <w:rtl w:val="0"/>
+              </w:rPr>
+              <w:tab/>
+            </w:r>
+            <w:r>
+              <w:rPr>
+                <w:rFonts w:ascii="Ubuntu Mono" w:cs="Ubuntu Mono" w:eastAsia="Ubuntu Mono" w:hAnsi="Ubuntu Mono"/>
+                <w:b w:val="1"/>
+                <w:rtl w:val="0"/>
+              </w:rPr>
+              <w:t xml:space="preserve">"ISBN"</w:t>
+            </w:r>
+            <w:r>
+              <w:rPr>
+                <w:rFonts w:ascii="Ubuntu Mono" w:cs="Ubuntu Mono" w:eastAsia="Ubuntu Mono" w:hAnsi="Ubuntu Mono"/>
+                <w:rtl w:val="0"/>
+              </w:rPr>
+              <w:t xml:space="preserve"> : 23,</w:t>
+            </w:r>
+          </w:p>
+          <w:p>
+            <w:pPr>
+              <w:jc w:val="both"/>
+              <w:rPr>
+                <w:rFonts w:ascii="Ubuntu Mono" w:cs="Ubuntu Mono" w:eastAsia="Ubuntu Mono" w:hAnsi="Ubuntu Mono"/>
+              </w:rPr>
+            </w:pPr>
+            <w:r>
+              <w:rPr>
+                <w:rFonts w:ascii="Ubuntu Mono" w:cs="Ubuntu Mono" w:eastAsia="Ubuntu Mono" w:hAnsi="Ubuntu Mono"/>
+                <w:rtl w:val="0"/>
+              </w:rPr>
+              <w:tab/>
+            </w:r>
+            <w:r>
+              <w:rPr>
+                <w:rFonts w:ascii="Ubuntu Mono" w:cs="Ubuntu Mono" w:eastAsia="Ubuntu Mono" w:hAnsi="Ubuntu Mono"/>
+                <w:b w:val="1"/>
+                <w:rtl w:val="0"/>
+              </w:rPr>
+              <w:t xml:space="preserve">"titol"</w:t>
+            </w:r>
+            <w:r>
+              <w:rPr>
+                <w:rFonts w:ascii="Ubuntu Mono" w:cs="Ubuntu Mono" w:eastAsia="Ubuntu Mono" w:hAnsi="Ubuntu Mono"/>
+                <w:rtl w:val="0"/>
+              </w:rPr>
+              <w:t xml:space="preserve"> : "Dracula",</w:t>
+            </w:r>
+          </w:p>
+          <w:p>
+            <w:pPr>
+              <w:jc w:val="both"/>
+              <w:rPr>
+                <w:rFonts w:ascii="Ubuntu Mono" w:cs="Ubuntu Mono" w:eastAsia="Ubuntu Mono" w:hAnsi="Ubuntu Mono"/>
+              </w:rPr>
+            </w:pPr>
+            <w:r>
+              <w:rPr>
+                <w:rFonts w:ascii="Ubuntu Mono" w:cs="Ubuntu Mono" w:eastAsia="Ubuntu Mono" w:hAnsi="Ubuntu Mono"/>
+                <w:rtl w:val="0"/>
+              </w:rPr>
+              <w:tab/>
+            </w:r>
+            <w:r>
+              <w:rPr>
+                <w:rFonts w:ascii="Ubuntu Mono" w:cs="Ubuntu Mono" w:eastAsia="Ubuntu Mono" w:hAnsi="Ubuntu Mono"/>
+                <w:b w:val="1"/>
+                <w:rtl w:val="0"/>
+              </w:rPr>
+              <w:t xml:space="preserve">"stock"</w:t>
+            </w:r>
+            <w:r>
+              <w:rPr>
+                <w:rFonts w:ascii="Ubuntu Mono" w:cs="Ubuntu Mono" w:eastAsia="Ubuntu Mono" w:hAnsi="Ubuntu Mono"/>
+                <w:rtl w:val="0"/>
+              </w:rPr>
+              <w:t xml:space="preserve"> : 3,</w:t>
+            </w:r>
+          </w:p>
+          <w:p>
+            <w:pPr>
+              <w:jc w:val="both"/>
+              <w:rPr>
+                <w:rFonts w:ascii="Ubuntu Mono" w:cs="Ubuntu Mono" w:eastAsia="Ubuntu Mono" w:hAnsi="Ubuntu Mono"/>
+              </w:rPr>
+            </w:pPr>
+            <w:r>
+              <w:rPr>
+                <w:rFonts w:ascii="Ubuntu Mono" w:cs="Ubuntu Mono" w:eastAsia="Ubuntu Mono" w:hAnsi="Ubuntu Mono"/>
+                <w:rtl w:val="0"/>
+              </w:rPr>
+              <w:tab/>
+            </w:r>
+            <w:r>
+              <w:rPr>
+                <w:rFonts w:ascii="Ubuntu Mono" w:cs="Ubuntu Mono" w:eastAsia="Ubuntu Mono" w:hAnsi="Ubuntu Mono"/>
+                <w:b w:val="1"/>
+                <w:rtl w:val="0"/>
+              </w:rPr>
+              <w:t xml:space="preserve">"autor"</w:t>
+            </w:r>
+            <w:r>
+              <w:rPr>
+                <w:rFonts w:ascii="Ubuntu Mono" w:cs="Ubuntu Mono" w:eastAsia="Ubuntu Mono" w:hAnsi="Ubuntu Mono"/>
+                <w:rtl w:val="0"/>
+              </w:rPr>
+              <w:t xml:space="preserve"> : "Bram Soker",</w:t>
+            </w:r>
+          </w:p>
+          <w:p>
+            <w:pPr>
+              <w:jc w:val="both"/>
+              <w:rPr>
+                <w:rFonts w:ascii="Ubuntu Mono" w:cs="Ubuntu Mono" w:eastAsia="Ubuntu Mono" w:hAnsi="Ubuntu Mono"/>
+              </w:rPr>
+            </w:pPr>
+            <w:r>
+              <w:rPr>
+                <w:rFonts w:ascii="Ubuntu Mono" w:cs="Ubuntu Mono" w:eastAsia="Ubuntu Mono" w:hAnsi="Ubuntu Mono"/>
+                <w:rtl w:val="0"/>
+              </w:rPr>
+              <w:tab/>
+            </w:r>
+            <w:r>
+              <w:rPr>
+                <w:rFonts w:ascii="Ubuntu Mono" w:cs="Ubuntu Mono" w:eastAsia="Ubuntu Mono" w:hAnsi="Ubuntu Mono"/>
+                <w:b w:val="1"/>
+                <w:rtl w:val="0"/>
+              </w:rPr>
+              <w:t xml:space="preserve">"preu"</w:t>
+            </w:r>
+            <w:r>
+              <w:rPr>
+                <w:rFonts w:ascii="Ubuntu Mono" w:cs="Ubuntu Mono" w:eastAsia="Ubuntu Mono" w:hAnsi="Ubuntu Mono"/>
+                <w:rtl w:val="0"/>
+              </w:rPr>
+              <w:t xml:space="preserve"> : 125.5,</w:t>
+            </w:r>
+          </w:p>
+          <w:p>
+            <w:pPr>
+              <w:jc w:val="both"/>
+              <w:rPr>
+                <w:rFonts w:ascii="Ubuntu Mono" w:cs="Ubuntu Mono" w:eastAsia="Ubuntu Mono" w:hAnsi="Ubuntu Mono"/>
+              </w:rPr>
+            </w:pPr>
+            <w:r>
+              <w:rPr>
+                <w:rFonts w:ascii="Ubuntu Mono" w:cs="Ubuntu Mono" w:eastAsia="Ubuntu Mono" w:hAnsi="Ubuntu Mono"/>
+                <w:rtl w:val="0"/>
+              </w:rPr>
+              <w:tab/>
+            </w:r>
+            <w:r>
+              <w:rPr>
+                <w:rFonts w:ascii="Ubuntu Mono" w:cs="Ubuntu Mono" w:eastAsia="Ubuntu Mono" w:hAnsi="Ubuntu Mono"/>
+                <w:b w:val="1"/>
+                <w:rtl w:val="0"/>
+              </w:rPr>
+              <w:t xml:space="preserve">"num_pagines"</w:t>
+            </w:r>
+            <w:r>
+              <w:rPr>
+                <w:rFonts w:ascii="Ubuntu Mono" w:cs="Ubuntu Mono" w:eastAsia="Ubuntu Mono" w:hAnsi="Ubuntu Mono"/>
+                <w:rtl w:val="0"/>
+              </w:rPr>
+              <w:t xml:space="preserve"> : 258,</w:t>
+            </w:r>
+          </w:p>
+          <w:p>
+            <w:pPr>
+              <w:jc w:val="both"/>
+              <w:rPr>
+                <w:rFonts w:ascii="Ubuntu Mono" w:cs="Ubuntu Mono" w:eastAsia="Ubuntu Mono" w:hAnsi="Ubuntu Mono"/>
+              </w:rPr>
+            </w:pPr>
+            <w:r>
+              <w:rPr>
+                <w:rFonts w:ascii="Ubuntu Mono" w:cs="Ubuntu Mono" w:eastAsia="Ubuntu Mono" w:hAnsi="Ubuntu Mono"/>
+                <w:rtl w:val="0"/>
+              </w:rPr>
+              <w:tab/>
+            </w:r>
+            <w:r>
+              <w:rPr>
+                <w:rFonts w:ascii="Ubuntu Mono" w:cs="Ubuntu Mono" w:eastAsia="Ubuntu Mono" w:hAnsi="Ubuntu Mono"/>
+                <w:b w:val="1"/>
+                <w:shd w:fill="e69138" w:val="clear"/>
+                <w:rtl w:val="0"/>
+              </w:rPr>
+              <w:t xml:space="preserve">"guionistes"</w:t>
+            </w:r>
+            <w:r>
+              <w:rPr>
+                <w:rFonts w:ascii="Ubuntu Mono" w:cs="Ubuntu Mono" w:eastAsia="Ubuntu Mono" w:hAnsi="Ubuntu Mono"/>
+                <w:rtl w:val="0"/>
+              </w:rPr>
+              <w:t xml:space="preserve"> : [ "Artista4" ],</w:t>
+            </w:r>
+          </w:p>
+          <w:p>
+            <w:pPr>
+              <w:jc w:val="both"/>
+              <w:rPr>
+                <w:rFonts w:ascii="Ubuntu Mono" w:cs="Ubuntu Mono" w:eastAsia="Ubuntu Mono" w:hAnsi="Ubuntu Mono"/>
+              </w:rPr>
+            </w:pPr>
+            <w:r>
+              <w:rPr>
+                <w:rFonts w:ascii="Ubuntu Mono" w:cs="Ubuntu Mono" w:eastAsia="Ubuntu Mono" w:hAnsi="Ubuntu Mono"/>
+                <w:rtl w:val="0"/>
+              </w:rPr>
+              <w:tab/>
+            </w:r>
+            <w:r>
+              <w:rPr>
+                <w:rFonts w:ascii="Ubuntu Mono" w:cs="Ubuntu Mono" w:eastAsia="Ubuntu Mono" w:hAnsi="Ubuntu Mono"/>
+                <w:b w:val="1"/>
+                <w:shd w:fill="e69138" w:val="clear"/>
+                <w:rtl w:val="0"/>
+              </w:rPr>
+              <w:t xml:space="preserve">"dibuixants"</w:t>
+            </w:r>
+            <w:r>
+              <w:rPr>
+                <w:rFonts w:ascii="Ubuntu Mono" w:cs="Ubuntu Mono" w:eastAsia="Ubuntu Mono" w:hAnsi="Ubuntu Mono"/>
+                <w:rtl w:val="0"/>
+              </w:rPr>
+              <w:t xml:space="preserve"> : [ "Artista6", "Artista7" ],</w:t>
+            </w:r>
+          </w:p>
+          <w:p>
+            <w:pPr>
+              <w:jc w:val="both"/>
+              <w:rPr>
+                <w:rFonts w:ascii="Ubuntu Mono" w:cs="Ubuntu Mono" w:eastAsia="Ubuntu Mono" w:hAnsi="Ubuntu Mono"/>
+              </w:rPr>
+            </w:pPr>
+            <w:r>
+              <w:rPr>
+                <w:rFonts w:ascii="Ubuntu Mono" w:cs="Ubuntu Mono" w:eastAsia="Ubuntu Mono" w:hAnsi="Ubuntu Mono"/>
+                <w:rtl w:val="0"/>
+              </w:rPr>
+              <w:tab/>
+            </w:r>
+            <w:r>
+              <w:rPr>
+                <w:rFonts w:ascii="Ubuntu Mono" w:cs="Ubuntu Mono" w:eastAsia="Ubuntu Mono" w:hAnsi="Ubuntu Mono"/>
+                <w:b w:val="1"/>
+                <w:shd w:fill="6aa84f" w:val="clear"/>
+                <w:rtl w:val="0"/>
+              </w:rPr>
+              <w:t xml:space="preserve">"NomColleccio"</w:t>
+            </w:r>
+            <w:r>
+              <w:rPr>
+                <w:rFonts w:ascii="Ubuntu Mono" w:cs="Ubuntu Mono" w:eastAsia="Ubuntu Mono" w:hAnsi="Ubuntu Mono"/>
+                <w:rtl w:val="0"/>
+              </w:rPr>
+              <w:t xml:space="preserve"> : "Clasicos",</w:t>
+            </w:r>
+          </w:p>
+          <w:p>
+            <w:pPr>
+              <w:jc w:val="both"/>
+              <w:rPr>
+                <w:rFonts w:ascii="Ubuntu Mono" w:cs="Ubuntu Mono" w:eastAsia="Ubuntu Mono" w:hAnsi="Ubuntu Mono"/>
+              </w:rPr>
+            </w:pPr>
+            <w:r>
+              <w:rPr>
+                <w:rFonts w:ascii="Ubuntu Mono" w:cs="Ubuntu Mono" w:eastAsia="Ubuntu Mono" w:hAnsi="Ubuntu Mono"/>
+                <w:rtl w:val="0"/>
+              </w:rPr>
+              <w:tab/>
+            </w:r>
+            <w:r>
+              <w:rPr>
+                <w:rFonts w:ascii="Ubuntu Mono" w:cs="Ubuntu Mono" w:eastAsia="Ubuntu Mono" w:hAnsi="Ubuntu Mono"/>
+                <w:b w:val="1"/>
+                <w:shd w:fill="8e7cc3" w:val="clear"/>
+                <w:rtl w:val="0"/>
+              </w:rPr>
+              <w:t xml:space="preserve">"NomEditorial"</w:t>
+            </w:r>
+            <w:r>
+              <w:rPr>
+                <w:rFonts w:ascii="Ubuntu Mono" w:cs="Ubuntu Mono" w:eastAsia="Ubuntu Mono" w:hAnsi="Ubuntu Mono"/>
+                <w:rtl w:val="0"/>
+              </w:rPr>
+              <w:t xml:space="preserve"> : "Penguin",</w:t>
+            </w:r>
+          </w:p>
+          <w:p>
+            <w:pPr>
+              <w:jc w:val="both"/>
+              <w:rPr>
+                <w:rFonts w:ascii="Ubuntu Mono" w:cs="Ubuntu Mono" w:eastAsia="Ubuntu Mono" w:hAnsi="Ubuntu Mono"/>
+              </w:rPr>
+            </w:pPr>
+            <w:r>
+              <w:rPr>
+                <w:rFonts w:ascii="Ubuntu Mono" w:cs="Ubuntu Mono" w:eastAsia="Ubuntu Mono" w:hAnsi="Ubuntu Mono"/>
+                <w:rtl w:val="0"/>
+              </w:rPr>
+              <w:tab/>
+            </w:r>
+            <w:r>
+              <w:rPr>
+                <w:rFonts w:ascii="Ubuntu Mono" w:cs="Ubuntu Mono" w:eastAsia="Ubuntu Mono" w:hAnsi="Ubuntu Mono"/>
+                <w:b w:val="1"/>
+                <w:rtl w:val="0"/>
+              </w:rPr>
+              <w:t xml:space="preserve">"personatges"</w:t>
+            </w:r>
+            <w:r>
+              <w:rPr>
+                <w:rFonts w:ascii="Ubuntu Mono" w:cs="Ubuntu Mono" w:eastAsia="Ubuntu Mono" w:hAnsi="Ubuntu Mono"/>
+                <w:rtl w:val="0"/>
+              </w:rPr>
+              <w:t xml:space="preserve"> : [</w:t>
+            </w:r>
+          </w:p>
+          <w:p>
+            <w:pPr>
+              <w:jc w:val="both"/>
+              <w:rPr>
+                <w:rFonts w:ascii="Ubuntu Mono" w:cs="Ubuntu Mono" w:eastAsia="Ubuntu Mono" w:hAnsi="Ubuntu Mono"/>
+              </w:rPr>
+            </w:pPr>
+            <w:r>
+              <w:rPr>
+                <w:rFonts w:ascii="Ubuntu Mono" w:cs="Ubuntu Mono" w:eastAsia="Ubuntu Mono" w:hAnsi="Ubuntu Mono"/>
+                <w:rtl w:val="0"/>
+              </w:rPr>
+              <w:tab/>
+              <w:tab/>
+              <w:t xml:space="preserve">{</w:t>
+            </w:r>
+          </w:p>
+          <w:p>
+            <w:pPr>
+              <w:jc w:val="both"/>
+              <w:rPr>
+                <w:rFonts w:ascii="Ubuntu Mono" w:cs="Ubuntu Mono" w:eastAsia="Ubuntu Mono" w:hAnsi="Ubuntu Mono"/>
+              </w:rPr>
+            </w:pPr>
+            <w:r>
+              <w:rPr>
+                <w:rFonts w:ascii="Ubuntu Mono" w:cs="Ubuntu Mono" w:eastAsia="Ubuntu Mono" w:hAnsi="Ubuntu Mono"/>
+                <w:rtl w:val="0"/>
+              </w:rPr>
+              <w:tab/>
+              <w:tab/>
+              <w:tab/>
+            </w:r>
+            <w:r>
+              <w:rPr>
+                <w:rFonts w:ascii="Ubuntu Mono" w:cs="Ubuntu Mono" w:eastAsia="Ubuntu Mono" w:hAnsi="Ubuntu Mono"/>
+                <w:b w:val="1"/>
+                <w:rtl w:val="0"/>
+              </w:rPr>
+              <w:t xml:space="preserve">"nom"</w:t>
+            </w:r>
+            <w:r>
+              <w:rPr>
+                <w:rFonts w:ascii="Ubuntu Mono" w:cs="Ubuntu Mono" w:eastAsia="Ubuntu Mono" w:hAnsi="Ubuntu Mono"/>
+                <w:rtl w:val="0"/>
+              </w:rPr>
+              <w:t xml:space="preserve"> : "Dracula",</w:t>
+            </w:r>
+          </w:p>
+          <w:p>
+            <w:pPr>
+              <w:jc w:val="both"/>
+              <w:rPr>
+                <w:rFonts w:ascii="Ubuntu Mono" w:cs="Ubuntu Mono" w:eastAsia="Ubuntu Mono" w:hAnsi="Ubuntu Mono"/>
+              </w:rPr>
+            </w:pPr>
+            <w:r>
+              <w:rPr>
+                <w:rFonts w:ascii="Ubuntu Mono" w:cs="Ubuntu Mono" w:eastAsia="Ubuntu Mono" w:hAnsi="Ubuntu Mono"/>
+                <w:rtl w:val="0"/>
+              </w:rPr>
+              <w:tab/>
+              <w:tab/>
+              <w:tab/>
+            </w:r>
+            <w:r>
+              <w:rPr>
+                <w:rFonts w:ascii="Ubuntu Mono" w:cs="Ubuntu Mono" w:eastAsia="Ubuntu Mono" w:hAnsi="Ubuntu Mono"/>
+                <w:b w:val="1"/>
+                <w:rtl w:val="0"/>
+              </w:rPr>
+              <w:t xml:space="preserve">"tipus"</w:t>
+            </w:r>
+            <w:r>
+              <w:rPr>
+                <w:rFonts w:ascii="Ubuntu Mono" w:cs="Ubuntu Mono" w:eastAsia="Ubuntu Mono" w:hAnsi="Ubuntu Mono"/>
+                <w:rtl w:val="0"/>
+              </w:rPr>
+              <w:t xml:space="preserve"> : "protagonista",</w:t>
+            </w:r>
+          </w:p>
+          <w:p>
+            <w:pPr>
+              <w:jc w:val="both"/>
+              <w:rPr>
+                <w:rFonts w:ascii="Ubuntu Mono" w:cs="Ubuntu Mono" w:eastAsia="Ubuntu Mono" w:hAnsi="Ubuntu Mono"/>
+              </w:rPr>
+            </w:pPr>
+            <w:r>
+              <w:rPr>
+                <w:rFonts w:ascii="Ubuntu Mono" w:cs="Ubuntu Mono" w:eastAsia="Ubuntu Mono" w:hAnsi="Ubuntu Mono"/>
+                <w:rtl w:val="0"/>
+              </w:rPr>
+              <w:tab/>
+              <w:tab/>
+              <w:t xml:space="preserve">}</w:t>
+            </w:r>
+          </w:p>
+          <w:p>
+            <w:pPr>
+              <w:jc w:val="both"/>
+              <w:rPr>
+                <w:rFonts w:ascii="Ubuntu Mono" w:cs="Ubuntu Mono" w:eastAsia="Ubuntu Mono" w:hAnsi="Ubuntu Mono"/>
+              </w:rPr>
+            </w:pPr>
+            <w:r>
+              <w:rPr>
+                <w:rFonts w:ascii="Ubuntu Mono" w:cs="Ubuntu Mono" w:eastAsia="Ubuntu Mono" w:hAnsi="Ubuntu Mono"/>
+                <w:rtl w:val="0"/>
+              </w:rPr>
+              <w:tab/>
+              <w:t xml:space="preserve">]</w:t>
+            </w:r>
+          </w:p>
+          <w:p>
+            <w:pPr>
+              <w:jc w:val="both"/>
+              <w:rPr>
+                <w:rFonts w:ascii="Ubuntu Mono" w:cs="Ubuntu Mono" w:eastAsia="Ubuntu Mono" w:hAnsi="Ubuntu Mono"/>
+              </w:rPr>
+            </w:pPr>
+            <w:r>
+              <w:rPr>
+                <w:rFonts w:ascii="Ubuntu Mono" w:cs="Ubuntu Mono" w:eastAsia="Ubuntu Mono" w:hAnsi="Ubuntu Mono"/>
+                <w:rtl w:val="0"/>
+              </w:rPr>
+              <w:t xml:space="preserve">}</w:t>
+            </w:r>
+          </w:p>
+        </w:tc>
+      </w:tr>
+    </w:tbl>
+    <w:p>
+      <w:pPr>
+        <w:spacing w:after="200" w:lineRule="auto"/>
+        <w:ind w:left="0" w:firstLine="0"/>
+        <w:jc w:val="both"/>
+        <w:rPr/>
+      </w:pPr>
+      <w:r>
+        <w:rPr>
+          <w:rtl w:val="0"/>
+        </w:rPr>
+      </w:r>
+    </w:p>
+    <w:p>
+      <w:pPr>
+        <w:spacing w:after="200" w:lineRule="auto"/>
+        <w:ind w:left="0" w:firstLine="0"/>
+        <w:jc w:val="both"/>
+        <w:rPr/>
+      </w:pPr>
+      <w:r>
+        <w:br w:type="page"/>
+      </w:r>
+      <w:r>
+        <w:rPr>
+          <w:rtl w:val="0"/>
+        </w:rPr>
+      </w:r>
+    </w:p>
+    <w:p>
+      <w:pPr>
+        <w:spacing w:after="200" w:lineRule="auto"/>
+        <w:ind w:left="0" w:firstLine="0"/>
+        <w:jc w:val="both"/>
+        <w:rPr/>
+      </w:pPr>
+      <w:r>
+        <w:rPr>
+          <w:rtl w:val="0"/>
+        </w:rPr>
+        <w:t xml:space="preserve">A continuació es detallen les estratègies utilitzades per tal d’establir relacions entre les col·leccions anteriors, totes elles amb les seves justificacions pertinents:</w:t>
+      </w:r>
+    </w:p>
+    <w:p>
+      <w:pPr>
+        <w:numPr>
+          <w:ilvl w:val="0"/>
+          <w:numId w:val="5"/>
+        </w:numPr>
+        <w:spacing w:after="200" w:lineRule="auto"/>
+        <w:ind w:left="720" w:hanging="360"/>
+        <w:jc w:val="both"/>
+        <w:rPr>
+          <w:u w:val="none"/>
+        </w:rPr>
+      </w:pPr>
+      <w:r>
+        <w:rPr>
+          <w:rtl w:val="0"/>
+        </w:rPr>
+        <w:t xml:space="preserve">Relació editorials - publicacions:</w:t>
+      </w:r>
+    </w:p>
+    <w:p>
+      <w:pPr>
+        <w:spacing w:after="200" w:lineRule="auto"/>
+        <w:ind w:left="720" w:firstLine="0"/>
+        <w:jc w:val="both"/>
+        <w:rPr/>
+      </w:pPr>
+      <w:r>
+        <w:rPr>
+          <w:rtl w:val="0"/>
+        </w:rPr>
+        <w:t xml:space="preserve">Observant el diagrama, ens adonem que les entitats “editorial” i “publicació” ni tan sols estan relacionades directament, sinó que es comuniquen a través de l’entitat “col·lecció”. No obstant, si revisem les dades proporcionades en el fitxer </w:t>
+      </w:r>
+      <w:r>
+        <w:rPr>
+          <w:rFonts w:ascii="Ubuntu Mono" w:cs="Ubuntu Mono" w:eastAsia="Ubuntu Mono" w:hAnsi="Ubuntu Mono"/>
+          <w:rtl w:val="0"/>
+        </w:rPr>
+        <w:t xml:space="preserve">Dades.xlsx</w:t>
+      </w:r>
+      <w:r>
+        <w:rPr>
+          <w:rtl w:val="0"/>
+        </w:rPr>
+        <w:t xml:space="preserve">, ens adonem que dins d’una mateixa col·lecció hi podem trobar llibres publicats per diferents editorials. Per aquest motiu, hem decidit que la col·lecció “col·leccions” no inclourà les editorials a les quals pertany, sinó que aquesta informació es trobarà directament dins les publicacions. </w:t>
+      </w:r>
+    </w:p>
+    <w:p>
+      <w:pPr>
+        <w:spacing w:after="200" w:lineRule="auto"/>
+        <w:ind w:left="720" w:firstLine="0"/>
+        <w:jc w:val="both"/>
+        <w:rPr/>
+      </w:pPr>
+      <w:r>
+        <w:rPr>
+          <w:rtl w:val="0"/>
+        </w:rPr>
+        <w:t xml:space="preserve">Com que es tracta d’una relació 1-N (cada editorial té diverses publicacions, però cada publicació pertany a una única editorial), hem decidit referenciar l’editorial (a través del nom) dins de cada document de la col·lecció “publicacions”.</w:t>
       </w:r>
     </w:p>
     <w:p>
@@ -1636,7 +3297,7 @@
           <w:ilvl w:val="0"/>
           <w:numId w:val="2"/>
         </w:numPr>
-        <w:spacing w:after="0" w:afterAutospacing="0" w:lineRule="auto"/>
+        <w:spacing w:after="200" w:lineRule="auto"/>
         <w:ind w:left="720" w:hanging="360"/>
         <w:jc w:val="both"/>
         <w:rPr>
@@ -1647,16 +3308,44 @@
         <w:rPr>
           <w:rtl w:val="0"/>
         </w:rPr>
-        <w:t xml:space="preserve">Editorials</w:t>
+        <w:t xml:space="preserve">Relació col·leccions - publicacions</w:t>
+      </w:r>
+    </w:p>
+    <w:p>
+      <w:pPr>
+        <w:spacing w:after="200" w:lineRule="auto"/>
+        <w:ind w:left="720" w:firstLine="0"/>
+        <w:jc w:val="both"/>
+        <w:rPr/>
+      </w:pPr>
+      <w:r>
+        <w:rPr>
+          <w:rtl w:val="0"/>
+        </w:rPr>
+        <w:t xml:space="preserve">Al diagrama també hi observem que cada publicació pertany a una col·lecció (i cada col·lecció, al seu torn, pot tenir diverses publicacions). Per a aquesta relació (que és 1-N), hem decidit que cada publicació tindrà un camp amb el nom de la col·lecció a la qual pertany. Per tant, hem utilitzat un altre cop una referència.</w:t>
+      </w:r>
+    </w:p>
+    <w:p>
+      <w:pPr>
+        <w:spacing w:after="200" w:lineRule="auto"/>
+        <w:ind w:left="720" w:firstLine="0"/>
+        <w:jc w:val="both"/>
+        <w:rPr/>
+      </w:pPr>
+      <w:r>
+        <w:rPr>
+          <w:rtl w:val="0"/>
+        </w:rPr>
+        <w:t xml:space="preserve">Si ajuntem aquest punt amb l’anterior, el resultat és que cada document de la col·lecció “publicacions” tindrà un camp amb el nom de l’editorial a la qual pertany i un camp amb el nom de la col·lecció a la qual pertany, referenciant així els documents corresponents de les col·leccions “editorials” i “col·leccions”, respectivament.</w:t>
       </w:r>
     </w:p>
     <w:p>
       <w:pPr>
         <w:numPr>
           <w:ilvl w:val="0"/>
-          <w:numId w:val="2"/>
+          <w:numId w:val="4"/>
         </w:numPr>
-        <w:spacing w:after="0" w:afterAutospacing="0" w:lineRule="auto"/>
+        <w:spacing w:after="200" w:lineRule="auto"/>
         <w:ind w:left="720" w:hanging="360"/>
         <w:jc w:val="both"/>
         <w:rPr>
@@ -1667,61 +3356,21 @@
         <w:rPr>
           <w:rtl w:val="0"/>
         </w:rPr>
-        <w:t xml:space="preserve">Col·leccions</w:t>
-      </w:r>
-    </w:p>
-    <w:p>
-      <w:pPr>
-        <w:numPr>
-          <w:ilvl w:val="0"/>
-          <w:numId w:val="2"/>
-        </w:numPr>
-        <w:spacing w:after="0" w:afterAutospacing="0" w:lineRule="auto"/>
-        <w:ind w:left="720" w:hanging="360"/>
+        <w:t xml:space="preserve">Relació publicacions - artistes</w:t>
+      </w:r>
+    </w:p>
+    <w:p>
+      <w:pPr>
+        <w:spacing w:after="200" w:lineRule="auto"/>
+        <w:ind w:left="720" w:firstLine="0"/>
         <w:jc w:val="both"/>
-        <w:rPr>
-          <w:u w:val="none"/>
-        </w:rPr>
-      </w:pPr>
-      <w:r>
-        <w:rPr>
-          <w:rtl w:val="0"/>
-        </w:rPr>
-        <w:t xml:space="preserve">Publicacions</w:t>
-      </w:r>
-    </w:p>
-    <w:p>
-      <w:pPr>
-        <w:numPr>
-          <w:ilvl w:val="0"/>
-          <w:numId w:val="2"/>
-        </w:numPr>
-        <w:spacing w:after="200" w:lineRule="auto"/>
-        <w:ind w:left="720" w:hanging="360"/>
-        <w:jc w:val="both"/>
-        <w:rPr>
-          <w:u w:val="none"/>
-        </w:rPr>
-      </w:pPr>
-      <w:r>
-        <w:rPr>
-          <w:rtl w:val="0"/>
-        </w:rPr>
-        <w:t xml:space="preserve">Artistes</w:t>
-      </w:r>
-    </w:p>
-    <w:p>
-      <w:pPr>
-        <w:spacing w:after="200" w:lineRule="auto"/>
-        <w:ind w:left="0" w:firstLine="0"/>
-        <w:jc w:val="both"/>
-        <w:rPr/>
-      </w:pPr>
-      <w:r>
-        <w:rPr>
-          <w:rtl w:val="0"/>
-        </w:rPr>
-        <w:t xml:space="preserve">A continuació es detallen les estratègies utilitzades per tal d’establir relacions entre les col·leccions anteriors, totes elles amb les seves justificacions pertinents:</w:t>
+        <w:rPr/>
+      </w:pPr>
+      <w:r>
+        <w:rPr>
+          <w:rtl w:val="0"/>
+        </w:rPr>
+        <w:t xml:space="preserve">Veiem que cada artista pot estar relacionat amb una publicació a través de dos tipus de relació diferents: per una banda, de guió, i per l’altra, de dibuix. Per a representar-les, hem decidit també utilitzar referències dins dels documents de la publicació indicant els artistes que hi han treballat. Com que hi poden haver diversos guionistes i diversos dibuixants, els camps “guonistes” i “dibuixants” són llistes amb els noms dels artistes que hi han participat.</w:t>
       </w:r>
     </w:p>
     <w:p>
@@ -1741,7 +3390,7 @@
         <w:rPr>
           <w:rtl w:val="0"/>
         </w:rPr>
-        <w:t xml:space="preserve">Relació editorials - publicacions:</w:t>
+        <w:t xml:space="preserve">Relació publicacions - personatges</w:t>
       </w:r>
     </w:p>
     <w:p>
@@ -1755,7 +3404,7 @@
         <w:rPr>
           <w:rtl w:val="0"/>
         </w:rPr>
-        <w:t xml:space="preserve">Observant el diagrama, ens adonem que les entitats “editorial” i “publicació” ni tan sols estan relacionades directament, sinó que es comuniquen a través de l’entitat “col·lecció”. No obstant, si observem les dades proporcionades en el fitxer Dades.xlsx, ens adonem que dins d’una mateixa col·lecció hi podem trobar llibres publicats per diferents editorials. Per aquest motiu, hem decidit que la col·lecció “col·leccions” no inclourà les editorials a les quals pertany, sinó que aquesta informació es trobarà directament dins les publicacions. </w:t>
+        <w:t xml:space="preserve">Fixem-nos que l’entitat “personatge” tan sols té dos atributs: el nom i el tipus. A més, el tipus d’un mateix personatge pot canviar en funció de la publicació on apareix, ja que en diferents llibres pot prendre rols diferents.</w:t>
       </w:r>
     </w:p>
     <w:p>
@@ -1769,33 +3418,27 @@
         <w:rPr>
           <w:rtl w:val="0"/>
         </w:rPr>
-        <w:t xml:space="preserve">Com que es tracta d’una relació 1-N (cada editorial té diverses publicacions, però cada publicació pertany a una única editorial), hem decidit referenciar l’editorial (a través del nom) dins de cada document de la col·lecció “publicacions”.</w:t>
-      </w:r>
-    </w:p>
-    <w:p>
-      <w:pPr>
-        <w:numPr>
-          <w:ilvl w:val="0"/>
-          <w:numId w:val="3"/>
-        </w:numPr>
-        <w:spacing w:after="200" w:lineRule="auto"/>
-        <w:ind w:left="720" w:hanging="360"/>
+        <w:t xml:space="preserve">Per aquests motius, hem decidit que la millor opció era encastar els personatges dins de la publicació. Així doncs, els documents de dins de la col·lecció "publicacions” consten d’un camp anomenat “personatges” que conté una llista de subdocuments. Cadascun d’aquests subdocuments té dos camps: en nom del personatge i el seu tipus.</w:t>
+      </w:r>
+    </w:p>
+    <w:p>
+      <w:pPr>
+        <w:spacing w:after="200" w:lineRule="auto"/>
+        <w:ind w:left="0" w:firstLine="0"/>
         <w:jc w:val="both"/>
-        <w:rPr>
-          <w:u w:val="none"/>
-        </w:rPr>
-      </w:pPr>
-      <w:r>
-        <w:rPr>
-          <w:rtl w:val="0"/>
-        </w:rPr>
-        <w:t xml:space="preserve">Relació col·leccions - publicacions</w:t>
-      </w:r>
-    </w:p>
-    <w:p>
-      <w:pPr>
-        <w:spacing w:after="200" w:lineRule="auto"/>
-        <w:ind w:left="720" w:firstLine="0"/>
+        <w:rPr/>
+      </w:pPr>
+      <w:r>
+        <w:rPr>
+          <w:rtl w:val="0"/>
+        </w:rPr>
+        <w:t xml:space="preserve">L’ús de referències a l’hora de representar les relacions ens permet evitar problemes de duplicitat de dades i fa més senzilla l’actualització de documents. Per exemple, si una editorial canvia de seu i n’hem d’actualitzar l’adreça, tan sols ens caldrà editar aquesta informació del document corresponent dins de la col·lecció “editorial”. Totes les publicacions que pertanyin a aquesta editorial no s’hauran d’editar perquè ja estaran referenciant el document actualitzat.</w:t>
+      </w:r>
+    </w:p>
+    <w:p>
+      <w:pPr>
+        <w:spacing w:after="200" w:lineRule="auto"/>
+        <w:ind w:left="0" w:firstLine="0"/>
         <w:jc w:val="both"/>
         <w:rPr/>
       </w:pPr>
@@ -1803,112 +3446,20 @@
         <w:rPr>
           <w:rtl w:val="0"/>
         </w:rPr>
-        <w:t xml:space="preserve">Al diagrama també hi observem que cada publicació pertany a una col·lecció (i cada col·lecció, al seu torn, pot tenir diverses publicacions). Per a aquesta relació (que és 1-N), hem decidit que cada publicació tindrà un camp amb el nom de la col·lecció a la qual pertany. Per tant, hem utilitzat un altre cop una referència.</w:t>
-      </w:r>
-    </w:p>
-    <w:p>
-      <w:pPr>
-        <w:spacing w:after="200" w:lineRule="auto"/>
-        <w:ind w:left="720" w:firstLine="0"/>
-        <w:jc w:val="both"/>
-        <w:rPr/>
-      </w:pPr>
-      <w:r>
-        <w:rPr>
-          <w:rtl w:val="0"/>
-        </w:rPr>
-        <w:t xml:space="preserve">Si ajuntem aquest punt amb l’anterior, el resultat és que cada document de la col·lecció “publicacions” tindrà un camp amb el nom de l’editorial a la qual pertany i un camp amb el nom de la col·lecció a la qual pertany, referenciant així els documents corresponents de les col·leccions “editorials” i “col·leccions”, respectivament.</w:t>
-      </w:r>
-    </w:p>
-    <w:p>
-      <w:pPr>
-        <w:numPr>
-          <w:ilvl w:val="0"/>
-          <w:numId w:val="5"/>
-        </w:numPr>
-        <w:spacing w:after="200" w:lineRule="auto"/>
-        <w:ind w:left="720" w:hanging="360"/>
-        <w:jc w:val="both"/>
-        <w:rPr>
-          <w:u w:val="none"/>
-        </w:rPr>
-      </w:pPr>
-      <w:r>
-        <w:rPr>
-          <w:rtl w:val="0"/>
-        </w:rPr>
-        <w:t xml:space="preserve">Relació publicacions - artistes</w:t>
-      </w:r>
-    </w:p>
-    <w:p>
-      <w:pPr>
-        <w:spacing w:after="200" w:lineRule="auto"/>
-        <w:ind w:left="720" w:firstLine="0"/>
-        <w:jc w:val="both"/>
-        <w:rPr/>
-      </w:pPr>
-      <w:r>
-        <w:rPr>
-          <w:rtl w:val="0"/>
-        </w:rPr>
-        <w:t xml:space="preserve">Veiem que cada artista pot estar relacionat amb una publicació a través de dos tipus de relació diferents: per una banda, de guió, i per l’altra, de dibuix. Per a representar-les, hem decidit també utilitzar referències dins dels documents de la publicació indicant els artistes que hi han treballat. Com que hi poden haver diversos guionistes i diversos dibuixants, els camps “guonistes” i “dibuixants” són llistes amb els noms dels artistes que hi han participat</w:t>
-      </w:r>
-    </w:p>
-    <w:p>
-      <w:pPr>
-        <w:numPr>
-          <w:ilvl w:val="0"/>
-          <w:numId w:val="7"/>
-        </w:numPr>
-        <w:spacing w:after="200" w:lineRule="auto"/>
-        <w:ind w:left="720" w:hanging="360"/>
-        <w:jc w:val="both"/>
-        <w:rPr>
-          <w:u w:val="none"/>
-        </w:rPr>
-      </w:pPr>
-      <w:r>
-        <w:rPr>
-          <w:rtl w:val="0"/>
-        </w:rPr>
-        <w:t xml:space="preserve">Relació publicacions - personatges</w:t>
-      </w:r>
-    </w:p>
-    <w:p>
-      <w:pPr>
-        <w:spacing w:after="200" w:lineRule="auto"/>
-        <w:ind w:left="720" w:firstLine="0"/>
-        <w:jc w:val="both"/>
-        <w:rPr/>
-      </w:pPr>
-      <w:r>
-        <w:rPr>
-          <w:rtl w:val="0"/>
-        </w:rPr>
-        <w:t xml:space="preserve">Fixem-nos que l’entitat “personatge” tan sols té dos atributs: el nom i el tipus. A més, el tipus d’un mateix personatge pot canviar en funció de la publicació on apareix, ja que en diferents llibres pot prendre rols diferents.</w:t>
-      </w:r>
-    </w:p>
-    <w:p>
-      <w:pPr>
-        <w:spacing w:after="200" w:lineRule="auto"/>
-        <w:ind w:left="720" w:firstLine="0"/>
-        <w:jc w:val="both"/>
-        <w:rPr/>
-      </w:pPr>
-      <w:r>
-        <w:rPr>
-          <w:rtl w:val="0"/>
-        </w:rPr>
-        <w:t xml:space="preserve">Per aquests motius, hem decidit que la millor opció era encastar els personatges dins de la publicació. Així doncs, els documents de dins de la col·lecció "publicacions” consten d’un camp anomenat “personatges” que conté una llista de subdocuments. Cadascun d’aquests subdocuments té dos camps: en nom del personatge i el seu tipus.</w:t>
-      </w:r>
-    </w:p>
-    <w:p>
-      <w:pPr>
-        <w:spacing w:after="200" w:lineRule="auto"/>
-        <w:ind w:left="0" w:firstLine="0"/>
-        <w:jc w:val="both"/>
-        <w:rPr/>
-      </w:pPr>
+      </w:r>
+    </w:p>
+    <w:p>
+      <w:pPr>
+        <w:spacing w:after="200" w:lineRule="auto"/>
+        <w:rPr>
+          <w:b w:val="1"/>
+          <w:sz w:val="28"/>
+          <w:szCs w:val="28"/>
+        </w:rPr>
+      </w:pPr>
+      <w:r>
+        <w:br w:type="page"/>
+      </w:r>
       <w:r>
         <w:rPr>
           <w:rtl w:val="0"/>
@@ -2297,8 +3848,8 @@
   <w:abstractNum w:abstractNumId="3">
     <w:lvl w:ilvl="0">
       <w:start w:val="1"/>
-      <w:numFmt w:val="bullet"/>
-      <w:lvlText w:val="●"/>
+      <w:numFmt w:val="decimal"/>
+      <w:lvlText w:val="%1."/>
       <w:lvlJc w:val="left"/>
       <w:pPr>
         <w:ind w:left="720" w:hanging="360"/>
@@ -2309,8 +3860,8 @@
     </w:lvl>
     <w:lvl w:ilvl="1">
       <w:start w:val="1"/>
-      <w:numFmt w:val="bullet"/>
-      <w:lvlText w:val="○"/>
+      <w:numFmt w:val="lowerLetter"/>
+      <w:lvlText w:val="%2."/>
       <w:lvlJc w:val="left"/>
       <w:pPr>
         <w:ind w:left="1440" w:hanging="360"/>
@@ -2321,9 +3872,9 @@
     </w:lvl>
     <w:lvl w:ilvl="2">
       <w:start w:val="1"/>
-      <w:numFmt w:val="bullet"/>
-      <w:lvlText w:val="■"/>
-      <w:lvlJc w:val="left"/>
+      <w:numFmt w:val="lowerRoman"/>
+      <w:lvlText w:val="%3."/>
+      <w:lvlJc w:val="right"/>
       <w:pPr>
         <w:ind w:left="2160" w:hanging="360"/>
       </w:pPr>
@@ -2333,8 +3884,8 @@
     </w:lvl>
     <w:lvl w:ilvl="3">
       <w:start w:val="1"/>
-      <w:numFmt w:val="bullet"/>
-      <w:lvlText w:val="●"/>
+      <w:numFmt w:val="decimal"/>
+      <w:lvlText w:val="%4."/>
       <w:lvlJc w:val="left"/>
       <w:pPr>
         <w:ind w:left="2880" w:hanging="360"/>
@@ -2345,8 +3896,8 @@
     </w:lvl>
     <w:lvl w:ilvl="4">
       <w:start w:val="1"/>
-      <w:numFmt w:val="bullet"/>
-      <w:lvlText w:val="○"/>
+      <w:numFmt w:val="lowerLetter"/>
+      <w:lvlText w:val="%5."/>
       <w:lvlJc w:val="left"/>
       <w:pPr>
         <w:ind w:left="3600" w:hanging="360"/>
@@ -2357,9 +3908,9 @@
     </w:lvl>
     <w:lvl w:ilvl="5">
       <w:start w:val="1"/>
-      <w:numFmt w:val="bullet"/>
-      <w:lvlText w:val="■"/>
-      <w:lvlJc w:val="left"/>
+      <w:numFmt w:val="lowerRoman"/>
+      <w:lvlText w:val="%6."/>
+      <w:lvlJc w:val="right"/>
       <w:pPr>
         <w:ind w:left="4320" w:hanging="360"/>
       </w:pPr>
@@ -2369,8 +3920,8 @@
     </w:lvl>
     <w:lvl w:ilvl="6">
       <w:start w:val="1"/>
-      <w:numFmt w:val="bullet"/>
-      <w:lvlText w:val="●"/>
+      <w:numFmt w:val="decimal"/>
+      <w:lvlText w:val="%7."/>
       <w:lvlJc w:val="left"/>
       <w:pPr>
         <w:ind w:left="5040" w:hanging="360"/>
@@ -2381,8 +3932,8 @@
     </w:lvl>
     <w:lvl w:ilvl="7">
       <w:start w:val="1"/>
-      <w:numFmt w:val="bullet"/>
-      <w:lvlText w:val="○"/>
+      <w:numFmt w:val="lowerLetter"/>
+      <w:lvlText w:val="%8."/>
       <w:lvlJc w:val="left"/>
       <w:pPr>
         <w:ind w:left="5760" w:hanging="360"/>
@@ -2393,9 +3944,9 @@
     </w:lvl>
     <w:lvl w:ilvl="8">
       <w:start w:val="1"/>
-      <w:numFmt w:val="bullet"/>
-      <w:lvlText w:val="■"/>
-      <w:lvlJc w:val="left"/>
+      <w:numFmt w:val="lowerRoman"/>
+      <w:lvlText w:val="%9."/>
+      <w:lvlJc w:val="right"/>
       <w:pPr>
         <w:ind w:left="6480" w:hanging="360"/>
       </w:pPr>
@@ -2407,8 +3958,8 @@
   <w:abstractNum w:abstractNumId="4">
     <w:lvl w:ilvl="0">
       <w:start w:val="1"/>
-      <w:numFmt w:val="decimal"/>
-      <w:lvlText w:val="%1."/>
+      <w:numFmt w:val="bullet"/>
+      <w:lvlText w:val="●"/>
       <w:lvlJc w:val="left"/>
       <w:pPr>
         <w:ind w:left="720" w:hanging="360"/>
@@ -2419,8 +3970,8 @@
     </w:lvl>
     <w:lvl w:ilvl="1">
       <w:start w:val="1"/>
-      <w:numFmt w:val="lowerLetter"/>
-      <w:lvlText w:val="%2."/>
+      <w:numFmt w:val="bullet"/>
+      <w:lvlText w:val="○"/>
       <w:lvlJc w:val="left"/>
       <w:pPr>
         <w:ind w:left="1440" w:hanging="360"/>
@@ -2431,9 +3982,9 @@
     </w:lvl>
     <w:lvl w:ilvl="2">
       <w:start w:val="1"/>
-      <w:numFmt w:val="lowerRoman"/>
-      <w:lvlText w:val="%3."/>
-      <w:lvlJc w:val="right"/>
+      <w:numFmt w:val="bullet"/>
+      <w:lvlText w:val="■"/>
+      <w:lvlJc w:val="left"/>
       <w:pPr>
         <w:ind w:left="2160" w:hanging="360"/>
       </w:pPr>
@@ -2443,8 +3994,8 @@
     </w:lvl>
     <w:lvl w:ilvl="3">
       <w:start w:val="1"/>
-      <w:numFmt w:val="decimal"/>
-      <w:lvlText w:val="%4."/>
+      <w:numFmt w:val="bullet"/>
+      <w:lvlText w:val="●"/>
       <w:lvlJc w:val="left"/>
       <w:pPr>
         <w:ind w:left="2880" w:hanging="360"/>
@@ -2455,8 +4006,8 @@
     </w:lvl>
     <w:lvl w:ilvl="4">
       <w:start w:val="1"/>
-      <w:numFmt w:val="lowerLetter"/>
-      <w:lvlText w:val="%5."/>
+      <w:numFmt w:val="bullet"/>
+      <w:lvlText w:val="○"/>
       <w:lvlJc w:val="left"/>
       <w:pPr>
         <w:ind w:left="3600" w:hanging="360"/>
@@ -2467,9 +4018,9 @@
     </w:lvl>
     <w:lvl w:ilvl="5">
       <w:start w:val="1"/>
-      <w:numFmt w:val="lowerRoman"/>
-      <w:lvlText w:val="%6."/>
-      <w:lvlJc w:val="right"/>
+      <w:numFmt w:val="bullet"/>
+      <w:lvlText w:val="■"/>
+      <w:lvlJc w:val="left"/>
       <w:pPr>
         <w:ind w:left="4320" w:hanging="360"/>
       </w:pPr>
@@ -2479,8 +4030,8 @@
     </w:lvl>
     <w:lvl w:ilvl="6">
       <w:start w:val="1"/>
-      <w:numFmt w:val="decimal"/>
-      <w:lvlText w:val="%7."/>
+      <w:numFmt w:val="bullet"/>
+      <w:lvlText w:val="●"/>
       <w:lvlJc w:val="left"/>
       <w:pPr>
         <w:ind w:left="5040" w:hanging="360"/>
@@ -2491,8 +4042,8 @@
     </w:lvl>
     <w:lvl w:ilvl="7">
       <w:start w:val="1"/>
-      <w:numFmt w:val="lowerLetter"/>
-      <w:lvlText w:val="%8."/>
+      <w:numFmt w:val="bullet"/>
+      <w:lvlText w:val="○"/>
       <w:lvlJc w:val="left"/>
       <w:pPr>
         <w:ind w:left="5760" w:hanging="360"/>
@@ -2503,9 +4054,9 @@
     </w:lvl>
     <w:lvl w:ilvl="8">
       <w:start w:val="1"/>
-      <w:numFmt w:val="lowerRoman"/>
-      <w:lvlText w:val="%9."/>
-      <w:lvlJc w:val="right"/>
+      <w:numFmt w:val="bullet"/>
+      <w:lvlText w:val="■"/>
+      <w:lvlJc w:val="left"/>
       <w:pPr>
         <w:ind w:left="6480" w:hanging="360"/>
       </w:pPr>
@@ -2735,116 +4286,6 @@
     </w:lvl>
   </w:abstractNum>
   <w:abstractNum w:abstractNumId="7">
-    <w:lvl w:ilvl="0">
-      <w:start w:val="1"/>
-      <w:numFmt w:val="bullet"/>
-      <w:lvlText w:val="●"/>
-      <w:lvlJc w:val="left"/>
-      <w:pPr>
-        <w:ind w:left="720" w:hanging="360"/>
-      </w:pPr>
-      <w:rPr>
-        <w:u w:val="none"/>
-      </w:rPr>
-    </w:lvl>
-    <w:lvl w:ilvl="1">
-      <w:start w:val="1"/>
-      <w:numFmt w:val="bullet"/>
-      <w:lvlText w:val="○"/>
-      <w:lvlJc w:val="left"/>
-      <w:pPr>
-        <w:ind w:left="1440" w:hanging="360"/>
-      </w:pPr>
-      <w:rPr>
-        <w:u w:val="none"/>
-      </w:rPr>
-    </w:lvl>
-    <w:lvl w:ilvl="2">
-      <w:start w:val="1"/>
-      <w:numFmt w:val="bullet"/>
-      <w:lvlText w:val="■"/>
-      <w:lvlJc w:val="left"/>
-      <w:pPr>
-        <w:ind w:left="2160" w:hanging="360"/>
-      </w:pPr>
-      <w:rPr>
-        <w:u w:val="none"/>
-      </w:rPr>
-    </w:lvl>
-    <w:lvl w:ilvl="3">
-      <w:start w:val="1"/>
-      <w:numFmt w:val="bullet"/>
-      <w:lvlText w:val="●"/>
-      <w:lvlJc w:val="left"/>
-      <w:pPr>
-        <w:ind w:left="2880" w:hanging="360"/>
-      </w:pPr>
-      <w:rPr>
-        <w:u w:val="none"/>
-      </w:rPr>
-    </w:lvl>
-    <w:lvl w:ilvl="4">
-      <w:start w:val="1"/>
-      <w:numFmt w:val="bullet"/>
-      <w:lvlText w:val="○"/>
-      <w:lvlJc w:val="left"/>
-      <w:pPr>
-        <w:ind w:left="3600" w:hanging="360"/>
-      </w:pPr>
-      <w:rPr>
-        <w:u w:val="none"/>
-      </w:rPr>
-    </w:lvl>
-    <w:lvl w:ilvl="5">
-      <w:start w:val="1"/>
-      <w:numFmt w:val="bullet"/>
-      <w:lvlText w:val="■"/>
-      <w:lvlJc w:val="left"/>
-      <w:pPr>
-        <w:ind w:left="4320" w:hanging="360"/>
-      </w:pPr>
-      <w:rPr>
-        <w:u w:val="none"/>
-      </w:rPr>
-    </w:lvl>
-    <w:lvl w:ilvl="6">
-      <w:start w:val="1"/>
-      <w:numFmt w:val="bullet"/>
-      <w:lvlText w:val="●"/>
-      <w:lvlJc w:val="left"/>
-      <w:pPr>
-        <w:ind w:left="5040" w:hanging="360"/>
-      </w:pPr>
-      <w:rPr>
-        <w:u w:val="none"/>
-      </w:rPr>
-    </w:lvl>
-    <w:lvl w:ilvl="7">
-      <w:start w:val="1"/>
-      <w:numFmt w:val="bullet"/>
-      <w:lvlText w:val="○"/>
-      <w:lvlJc w:val="left"/>
-      <w:pPr>
-        <w:ind w:left="5760" w:hanging="360"/>
-      </w:pPr>
-      <w:rPr>
-        <w:u w:val="none"/>
-      </w:rPr>
-    </w:lvl>
-    <w:lvl w:ilvl="8">
-      <w:start w:val="1"/>
-      <w:numFmt w:val="bullet"/>
-      <w:lvlText w:val="■"/>
-      <w:lvlJc w:val="left"/>
-      <w:pPr>
-        <w:ind w:left="6480" w:hanging="360"/>
-      </w:pPr>
-      <w:rPr>
-        <w:u w:val="none"/>
-      </w:rPr>
-    </w:lvl>
-  </w:abstractNum>
-  <w:abstractNum w:abstractNumId="8">
     <w:lvl w:ilvl="0">
       <w:start w:val="1"/>
       <w:numFmt w:val="bullet"/>
@@ -2974,9 +4415,6 @@
   </w:num>
   <w:num w:numId="7">
     <w:abstractNumId w:val="7"/>
-  </w:num>
-  <w:num w:numId="8">
-    <w:abstractNumId w:val="8"/>
   </w:num>
 </w:numbering>
 </file>
@@ -3133,6 +4571,58 @@
       <w:sz w:val="30"/>
       <w:szCs w:val="30"/>
     </w:rPr>
+  </w:style>
+  <w:style w:type="table" w:styleId="Table1">
+    <w:basedOn w:val="TableNormal"/>
+    <w:tblPr>
+      <w:tblStyleRowBandSize w:val="1"/>
+      <w:tblStyleColBandSize w:val="1"/>
+      <w:tblCellMar>
+        <w:top w:w="100.0" w:type="dxa"/>
+        <w:left w:w="100.0" w:type="dxa"/>
+        <w:bottom w:w="100.0" w:type="dxa"/>
+        <w:right w:w="100.0" w:type="dxa"/>
+      </w:tblCellMar>
+    </w:tblPr>
+  </w:style>
+  <w:style w:type="table" w:styleId="Table2">
+    <w:basedOn w:val="TableNormal"/>
+    <w:tblPr>
+      <w:tblStyleRowBandSize w:val="1"/>
+      <w:tblStyleColBandSize w:val="1"/>
+      <w:tblCellMar>
+        <w:top w:w="100.0" w:type="dxa"/>
+        <w:left w:w="100.0" w:type="dxa"/>
+        <w:bottom w:w="100.0" w:type="dxa"/>
+        <w:right w:w="100.0" w:type="dxa"/>
+      </w:tblCellMar>
+    </w:tblPr>
+  </w:style>
+  <w:style w:type="table" w:styleId="Table3">
+    <w:basedOn w:val="TableNormal"/>
+    <w:tblPr>
+      <w:tblStyleRowBandSize w:val="1"/>
+      <w:tblStyleColBandSize w:val="1"/>
+      <w:tblCellMar>
+        <w:top w:w="100.0" w:type="dxa"/>
+        <w:left w:w="100.0" w:type="dxa"/>
+        <w:bottom w:w="100.0" w:type="dxa"/>
+        <w:right w:w="100.0" w:type="dxa"/>
+      </w:tblCellMar>
+    </w:tblPr>
+  </w:style>
+  <w:style w:type="table" w:styleId="Table4">
+    <w:basedOn w:val="TableNormal"/>
+    <w:tblPr>
+      <w:tblStyleRowBandSize w:val="1"/>
+      <w:tblStyleColBandSize w:val="1"/>
+      <w:tblCellMar>
+        <w:top w:w="100.0" w:type="dxa"/>
+        <w:left w:w="100.0" w:type="dxa"/>
+        <w:bottom w:w="100.0" w:type="dxa"/>
+        <w:right w:w="100.0" w:type="dxa"/>
+      </w:tblCellMar>
+    </w:tblPr>
   </w:style>
 </w:styles>
 </file>

</xml_diff>